<commit_message>
*Presentation Upload and Visual Maps
</commit_message>
<xml_diff>
--- a/Milestone 5/Milestone5 ATDD.docx
+++ b/Milestone 5/Milestone5 ATDD.docx
@@ -1,6 +1,6 @@
 
 <file path=word/document.xml><?xml version="1.0" encoding="utf-8"?>
-<w:document xmlns:wpc="http://schemas.microsoft.com/office/word/2010/wordprocessingCanvas" xmlns:mc="http://schemas.openxmlformats.org/markup-compatibility/2006" xmlns:o="urn:schemas-microsoft-com:office:office" xmlns:r="http://schemas.openxmlformats.org/officeDocument/2006/relationships" xmlns:m="http://schemas.openxmlformats.org/officeDocument/2006/math" xmlns:v="urn:schemas-microsoft-com:vml" xmlns:wp14="http://schemas.microsoft.com/office/word/2010/wordprocessingDrawing" xmlns:wp="http://schemas.openxmlformats.org/drawingml/2006/wordprocessingDrawing" xmlns:w10="urn:schemas-microsoft-com:office:word" xmlns:w="http://schemas.openxmlformats.org/wordprocessingml/2006/main" xmlns:w14="http://schemas.microsoft.com/office/word/2010/wordml" xmlns:w15="http://schemas.microsoft.com/office/word/2012/wordml" xmlns:wpg="http://schemas.microsoft.com/office/word/2010/wordprocessingGroup" xmlns:wpi="http://schemas.microsoft.com/office/word/2010/wordprocessingInk" xmlns:wne="http://schemas.microsoft.com/office/word/2006/wordml" xmlns:wps="http://schemas.microsoft.com/office/word/2010/wordprocessingShape" mc:Ignorable="w14 w15 wp14">
+<w:document xmlns:wpc="http://schemas.microsoft.com/office/word/2010/wordprocessingCanvas" xmlns:mc="http://schemas.openxmlformats.org/markup-compatibility/2006" xmlns:o="urn:schemas-microsoft-com:office:office" xmlns:r="http://schemas.openxmlformats.org/officeDocument/2006/relationships" xmlns:m="http://schemas.openxmlformats.org/officeDocument/2006/math" xmlns:v="urn:schemas-microsoft-com:vml" xmlns:wp14="http://schemas.microsoft.com/office/word/2010/wordprocessingDrawing" xmlns:wp="http://schemas.openxmlformats.org/drawingml/2006/wordprocessingDrawing" xmlns:w10="urn:schemas-microsoft-com:office:word" xmlns:w="http://schemas.openxmlformats.org/wordprocessingml/2006/main" xmlns:w14="http://schemas.microsoft.com/office/word/2010/wordml" xmlns:wpg="http://schemas.microsoft.com/office/word/2010/wordprocessingGroup" xmlns:wpi="http://schemas.microsoft.com/office/word/2010/wordprocessingInk" xmlns:wne="http://schemas.microsoft.com/office/word/2006/wordml" xmlns:wps="http://schemas.microsoft.com/office/word/2010/wordprocessingShape" mc:Ignorable="w14 wp14">
   <w:body>
     <w:p>
       <w:pPr>
@@ -162,22 +162,22 @@
           <w:tcPr>
             <w:tcW w:w="10795" w:type="dxa"/>
             <w:gridSpan w:val="3"/>
-            <w:shd w:val="clear" w:color="auto" w:fill="C5E0B3" w:themeFill="accent6" w:themeFillTint="66"/>
-          </w:tcPr>
-          <w:p>
-            <w:pPr>
-              <w:spacing w:before="60" w:after="60"/>
-              <w:rPr>
-                <w:b/>
-                <w:lang w:val="en-US"/>
-              </w:rPr>
-            </w:pPr>
-            <w:r>
-              <w:rPr>
-                <w:b/>
-                <w:lang w:val="en-US"/>
-              </w:rPr>
-              <w:t xml:space="preserve">User focus: e.g. </w:t>
+            <w:shd w:val="clear" w:color="auto" w:fill="FF3300"/>
+          </w:tcPr>
+          <w:p>
+            <w:pPr>
+              <w:spacing w:before="60" w:after="60"/>
+              <w:rPr>
+                <w:b/>
+                <w:lang w:val="en-US"/>
+              </w:rPr>
+            </w:pPr>
+            <w:r>
+              <w:rPr>
+                <w:b/>
+                <w:lang w:val="en-US"/>
+              </w:rPr>
+              <w:t xml:space="preserve">User focus: </w:t>
             </w:r>
             <w:r>
               <w:rPr>
@@ -216,17 +216,8 @@
                 <w:b/>
                 <w:lang w:val="en-US"/>
               </w:rPr>
-              <w:t xml:space="preserve">Submit a </w:t>
-            </w:r>
-            <w:proofErr w:type="spellStart"/>
-            <w:r>
-              <w:rPr>
-                <w:b/>
-                <w:lang w:val="en-US"/>
-              </w:rPr>
-              <w:t>webform</w:t>
-            </w:r>
-            <w:proofErr w:type="spellEnd"/>
+              <w:t>Submit a webform</w:t>
+            </w:r>
           </w:p>
         </w:tc>
       </w:tr>
@@ -249,23 +240,7 @@
                 <w:i/>
                 <w:lang w:val="en-US"/>
               </w:rPr>
-              <w:t xml:space="preserve">As a user I would like to submit a </w:t>
-            </w:r>
-            <w:proofErr w:type="spellStart"/>
-            <w:r>
-              <w:rPr>
-                <w:i/>
-                <w:lang w:val="en-US"/>
-              </w:rPr>
-              <w:t>webform</w:t>
-            </w:r>
-            <w:proofErr w:type="spellEnd"/>
-            <w:r>
-              <w:rPr>
-                <w:i/>
-                <w:lang w:val="en-US"/>
-              </w:rPr>
-              <w:t xml:space="preserve"> to access a piece of software</w:t>
+              <w:t>As a user I would like to submit a webform to access a piece of software</w:t>
             </w:r>
           </w:p>
         </w:tc>
@@ -357,14 +332,93 @@
                 <w:i/>
                 <w:lang w:val="en-US"/>
               </w:rPr>
-              <w:t xml:space="preserve">Given a user who has logged in when submitting a valid form then they’re notified of their request </w:t>
-            </w:r>
-            <w:r>
-              <w:rPr>
-                <w:i/>
-                <w:lang w:val="en-US"/>
-              </w:rPr>
-              <w:t xml:space="preserve"> </w:t>
+              <w:t xml:space="preserve">Given </w:t>
+            </w:r>
+            <w:r>
+              <w:rPr>
+                <w:i/>
+                <w:lang w:val="en-US"/>
+              </w:rPr>
+              <w:t xml:space="preserve">that </w:t>
+            </w:r>
+            <w:r>
+              <w:rPr>
+                <w:i/>
+                <w:lang w:val="en-US"/>
+              </w:rPr>
+              <w:t xml:space="preserve">a user </w:t>
+            </w:r>
+            <w:r>
+              <w:rPr>
+                <w:i/>
+                <w:lang w:val="en-US"/>
+              </w:rPr>
+              <w:t>is</w:t>
+            </w:r>
+            <w:r>
+              <w:rPr>
+                <w:i/>
+                <w:lang w:val="en-US"/>
+              </w:rPr>
+              <w:t xml:space="preserve"> logged in</w:t>
+            </w:r>
+            <w:r>
+              <w:rPr>
+                <w:i/>
+                <w:lang w:val="en-US"/>
+              </w:rPr>
+              <w:t>,</w:t>
+            </w:r>
+            <w:r>
+              <w:rPr>
+                <w:i/>
+                <w:lang w:val="en-US"/>
+              </w:rPr>
+              <w:t xml:space="preserve"> when submitting a valid form then</w:t>
+            </w:r>
+            <w:r>
+              <w:rPr>
+                <w:i/>
+                <w:lang w:val="en-US"/>
+              </w:rPr>
+              <w:t xml:space="preserve"> the user is</w:t>
+            </w:r>
+            <w:r>
+              <w:rPr>
+                <w:i/>
+                <w:lang w:val="en-US"/>
+              </w:rPr>
+              <w:t xml:space="preserve"> notified of their </w:t>
+            </w:r>
+            <w:r>
+              <w:rPr>
+                <w:i/>
+                <w:lang w:val="en-US"/>
+              </w:rPr>
+              <w:t xml:space="preserve">submitted </w:t>
+            </w:r>
+            <w:r>
+              <w:rPr>
+                <w:i/>
+                <w:lang w:val="en-US"/>
+              </w:rPr>
+              <w:t>requ</w:t>
+            </w:r>
+            <w:bookmarkStart w:id="0" w:name="_GoBack"/>
+            <w:bookmarkEnd w:id="0"/>
+            <w:r>
+              <w:rPr>
+                <w:i/>
+                <w:lang w:val="en-US"/>
+              </w:rPr>
+              <w:t xml:space="preserve">est </w:t>
+            </w:r>
+            <w:r>
+              <w:rPr>
+                <w:i/>
+                <w:lang w:val="en-US"/>
+              </w:rPr>
+              <w:t>.</w:t>
             </w:r>
           </w:p>
         </w:tc>
@@ -420,241 +474,49 @@
                 <w:i/>
                 <w:lang w:val="en-US"/>
               </w:rPr>
-              <w:t>Given  a user who has logged in when submitting an invalid form then they are notified of their errors made</w:t>
-            </w:r>
-          </w:p>
-        </w:tc>
-        <w:tc>
-          <w:tcPr>
-            <w:tcW w:w="990" w:type="dxa"/>
-          </w:tcPr>
-          <w:p>
-            <w:pPr>
-              <w:spacing w:before="60" w:after="60"/>
-              <w:jc w:val="center"/>
-              <w:rPr>
-                <w:lang w:val="en-US"/>
-              </w:rPr>
-            </w:pPr>
-            <w:r>
-              <w:rPr>
-                <w:lang w:val="en-US"/>
-              </w:rPr>
-              <w:t>*</w:t>
-            </w:r>
-          </w:p>
-        </w:tc>
-        <w:tc>
-          <w:tcPr>
-            <w:tcW w:w="990" w:type="dxa"/>
-          </w:tcPr>
-          <w:p>
-            <w:pPr>
-              <w:spacing w:before="60" w:after="60"/>
-              <w:jc w:val="center"/>
-              <w:rPr>
-                <w:lang w:val="en-US"/>
-              </w:rPr>
-            </w:pPr>
-          </w:p>
-        </w:tc>
-      </w:tr>
-    </w:tbl>
-    <w:p>
-      <w:bookmarkStart w:id="0" w:name="_GoBack"/>
-      <w:bookmarkEnd w:id="0"/>
-    </w:p>
-    <w:tbl>
-      <w:tblPr>
-        <w:tblStyle w:val="TableGrid"/>
-        <w:tblW w:w="10795" w:type="dxa"/>
-        <w:tblLook w:val="04A0" w:firstRow="1" w:lastRow="0" w:firstColumn="1" w:lastColumn="0" w:noHBand="0" w:noVBand="1"/>
-      </w:tblPr>
-      <w:tblGrid>
-        <w:gridCol w:w="8815"/>
-        <w:gridCol w:w="990"/>
-        <w:gridCol w:w="990"/>
-      </w:tblGrid>
-      <w:tr>
-        <w:tc>
-          <w:tcPr>
-            <w:tcW w:w="10795" w:type="dxa"/>
-            <w:gridSpan w:val="3"/>
-            <w:shd w:val="clear" w:color="auto" w:fill="C5E0B3" w:themeFill="accent6" w:themeFillTint="66"/>
-          </w:tcPr>
-          <w:p>
-            <w:pPr>
-              <w:spacing w:before="60" w:after="60"/>
-              <w:rPr>
-                <w:b/>
-                <w:lang w:val="en-US"/>
-              </w:rPr>
-            </w:pPr>
-            <w:r>
-              <w:rPr>
-                <w:b/>
-                <w:lang w:val="en-US"/>
-              </w:rPr>
-              <w:t xml:space="preserve">User focus: </w:t>
-            </w:r>
-            <w:r>
-              <w:rPr>
-                <w:b/>
-                <w:lang w:val="en-US"/>
-              </w:rPr>
-              <w:t>Software User</w:t>
-            </w:r>
-          </w:p>
-        </w:tc>
-      </w:tr>
-      <w:tr>
-        <w:tc>
-          <w:tcPr>
-            <w:tcW w:w="10795" w:type="dxa"/>
-            <w:gridSpan w:val="3"/>
-            <w:shd w:val="clear" w:color="auto" w:fill="FFE599" w:themeFill="accent4" w:themeFillTint="66"/>
-          </w:tcPr>
-          <w:p>
-            <w:pPr>
-              <w:spacing w:before="60" w:after="60"/>
-              <w:rPr>
-                <w:b/>
-                <w:lang w:val="en-US"/>
-              </w:rPr>
-            </w:pPr>
-            <w:r>
-              <w:rPr>
-                <w:b/>
-                <w:lang w:val="en-US"/>
-              </w:rPr>
-              <w:t>User story theme</w:t>
-            </w:r>
-            <w:r>
-              <w:rPr>
-                <w:b/>
-                <w:lang w:val="en-US"/>
-              </w:rPr>
-              <w:t>:</w:t>
-            </w:r>
-            <w:r>
-              <w:rPr>
-                <w:b/>
-                <w:lang w:val="en-US"/>
-              </w:rPr>
-              <w:t xml:space="preserve"> Notifications</w:t>
-            </w:r>
-          </w:p>
-        </w:tc>
-      </w:tr>
-      <w:tr>
-        <w:tc>
-          <w:tcPr>
-            <w:tcW w:w="10795" w:type="dxa"/>
-            <w:gridSpan w:val="3"/>
-          </w:tcPr>
-          <w:p>
-            <w:pPr>
-              <w:spacing w:before="60" w:after="60"/>
-              <w:rPr>
-                <w:lang w:val="en-US"/>
-              </w:rPr>
-            </w:pPr>
-            <w:r>
-              <w:rPr>
-                <w:lang w:val="en-US"/>
-              </w:rPr>
-              <w:t>As a user I would like to be notified when my access is approved or denied</w:t>
-            </w:r>
-          </w:p>
-        </w:tc>
-      </w:tr>
-      <w:tr>
-        <w:tc>
-          <w:tcPr>
-            <w:tcW w:w="8815" w:type="dxa"/>
-            <w:shd w:val="clear" w:color="auto" w:fill="FFE599" w:themeFill="accent4" w:themeFillTint="66"/>
-          </w:tcPr>
-          <w:p>
-            <w:pPr>
-              <w:spacing w:before="60" w:after="60"/>
-              <w:rPr>
-                <w:b/>
-                <w:lang w:val="en-US"/>
-              </w:rPr>
-            </w:pPr>
-            <w:r>
-              <w:rPr>
-                <w:b/>
-                <w:lang w:val="en-US"/>
-              </w:rPr>
-              <w:t>Acceptance test-driven development criteria (ATDD) (positive/negative)</w:t>
-            </w:r>
-          </w:p>
-        </w:tc>
-        <w:tc>
-          <w:tcPr>
-            <w:tcW w:w="990" w:type="dxa"/>
-            <w:shd w:val="clear" w:color="auto" w:fill="FFE599" w:themeFill="accent4" w:themeFillTint="66"/>
-          </w:tcPr>
-          <w:p>
-            <w:pPr>
-              <w:spacing w:before="60" w:after="60"/>
-              <w:jc w:val="center"/>
-              <w:rPr>
-                <w:b/>
-                <w:lang w:val="en-US"/>
-              </w:rPr>
-            </w:pPr>
-            <w:r>
-              <w:rPr>
-                <w:b/>
-                <w:lang w:val="en-US"/>
-              </w:rPr>
-              <w:t>Failed</w:t>
-            </w:r>
-          </w:p>
-        </w:tc>
-        <w:tc>
-          <w:tcPr>
-            <w:tcW w:w="990" w:type="dxa"/>
-            <w:shd w:val="clear" w:color="auto" w:fill="FFE599" w:themeFill="accent4" w:themeFillTint="66"/>
-          </w:tcPr>
-          <w:p>
-            <w:pPr>
-              <w:spacing w:before="60" w:after="60"/>
-              <w:jc w:val="center"/>
-              <w:rPr>
-                <w:b/>
-                <w:lang w:val="en-US"/>
-              </w:rPr>
-            </w:pPr>
-            <w:r>
-              <w:rPr>
-                <w:b/>
-                <w:lang w:val="en-US"/>
-              </w:rPr>
-              <w:t>Passed</w:t>
-            </w:r>
-          </w:p>
-        </w:tc>
-      </w:tr>
-      <w:tr>
-        <w:tc>
-          <w:tcPr>
-            <w:tcW w:w="8815" w:type="dxa"/>
-          </w:tcPr>
-          <w:p>
-            <w:pPr>
-              <w:spacing w:before="60" w:after="60"/>
-              <w:rPr>
-                <w:lang w:val="en-US"/>
-              </w:rPr>
-            </w:pPr>
-            <w:r>
-              <w:rPr>
-                <w:lang w:val="en-US"/>
-              </w:rPr>
-              <w:t>Given a user when a submitted ticket is approved then a notification is sent to the user</w:t>
+              <w:t>Given</w:t>
+            </w:r>
+            <w:r>
+              <w:rPr>
+                <w:i/>
+                <w:lang w:val="en-US"/>
+              </w:rPr>
+              <w:t xml:space="preserve"> that</w:t>
+            </w:r>
+            <w:r>
+              <w:rPr>
+                <w:i/>
+                <w:lang w:val="en-US"/>
+              </w:rPr>
+              <w:t xml:space="preserve">  a user</w:t>
+            </w:r>
+            <w:r>
+              <w:rPr>
+                <w:i/>
+                <w:lang w:val="en-US"/>
+              </w:rPr>
+              <w:t xml:space="preserve"> is logged in, </w:t>
+            </w:r>
+            <w:r>
+              <w:rPr>
+                <w:i/>
+                <w:lang w:val="en-US"/>
+              </w:rPr>
+              <w:t xml:space="preserve">when submitting an invalid form then </w:t>
+            </w:r>
+            <w:r>
+              <w:rPr>
+                <w:i/>
+                <w:lang w:val="en-US"/>
+              </w:rPr>
+              <w:t>the user is notified of any</w:t>
+            </w:r>
+            <w:r>
+              <w:rPr>
+                <w:i/>
+                <w:lang w:val="en-US"/>
+              </w:rPr>
+              <w:t xml:space="preserve"> errors made</w:t>
             </w:r>
           </w:p>
         </w:tc>
@@ -711,7 +573,7 @@
           <w:tcPr>
             <w:tcW w:w="10795" w:type="dxa"/>
             <w:gridSpan w:val="3"/>
-            <w:shd w:val="clear" w:color="auto" w:fill="C5E0B3" w:themeFill="accent6" w:themeFillTint="66"/>
+            <w:shd w:val="clear" w:color="auto" w:fill="FF3300"/>
           </w:tcPr>
           <w:p>
             <w:pPr>
@@ -733,7 +595,7 @@
                 <w:b/>
                 <w:lang w:val="en-US"/>
               </w:rPr>
-              <w:t>Software Approver</w:t>
+              <w:t>Software User</w:t>
             </w:r>
           </w:p>
         </w:tc>
@@ -758,7 +620,14 @@
                 <w:b/>
                 <w:lang w:val="en-US"/>
               </w:rPr>
-              <w:t>User story theme:</w:t>
+              <w:t>User story theme</w:t>
+            </w:r>
+            <w:r>
+              <w:rPr>
+                <w:b/>
+                <w:lang w:val="en-US"/>
+              </w:rPr>
+              <w:t>:</w:t>
             </w:r>
             <w:r>
               <w:rPr>
@@ -787,7 +656,7 @@
               <w:rPr>
                 <w:lang w:val="en-US"/>
               </w:rPr>
-              <w:t>As a software approver I would like to be notified when I am required to approve a ticket</w:t>
+              <w:t>As a user I would like to be notified when my access is approved or denied</w:t>
             </w:r>
           </w:p>
         </w:tc>
@@ -871,14 +740,30 @@
             <w:pPr>
               <w:spacing w:before="60" w:after="60"/>
               <w:rPr>
-                <w:lang w:val="en-US"/>
-              </w:rPr>
-            </w:pPr>
-            <w:r>
-              <w:rPr>
-                <w:lang w:val="en-US"/>
-              </w:rPr>
-              <w:t>Given a software approver, when a ticket requires action then the approver is notified</w:t>
+                <w:i/>
+                <w:lang w:val="en-US"/>
+              </w:rPr>
+            </w:pPr>
+            <w:r>
+              <w:rPr>
+                <w:i/>
+                <w:lang w:val="en-US"/>
+              </w:rPr>
+              <w:t>Given a user</w:t>
+            </w:r>
+            <w:r>
+              <w:rPr>
+                <w:i/>
+                <w:lang w:val="en-US"/>
+              </w:rPr>
+              <w:t>,</w:t>
+            </w:r>
+            <w:r>
+              <w:rPr>
+                <w:i/>
+                <w:lang w:val="en-US"/>
+              </w:rPr>
+              <w:t xml:space="preserve"> when a submitted ticket is approved then a notification is sent to the user</w:t>
             </w:r>
           </w:p>
         </w:tc>
@@ -989,7 +874,7 @@
                 <w:b/>
                 <w:lang w:val="en-US"/>
               </w:rPr>
-              <w:t xml:space="preserve"> Ticket Information</w:t>
+              <w:t xml:space="preserve"> Notifications</w:t>
             </w:r>
           </w:p>
         </w:tc>
@@ -1004,14 +889,16 @@
             <w:pPr>
               <w:spacing w:before="60" w:after="60"/>
               <w:rPr>
-                <w:lang w:val="en-US"/>
-              </w:rPr>
-            </w:pPr>
-            <w:r>
-              <w:rPr>
-                <w:lang w:val="en-US"/>
-              </w:rPr>
-              <w:t>As a software approver I would like to be able to request additional information from the user</w:t>
+                <w:i/>
+                <w:lang w:val="en-US"/>
+              </w:rPr>
+            </w:pPr>
+            <w:r>
+              <w:rPr>
+                <w:i/>
+                <w:lang w:val="en-US"/>
+              </w:rPr>
+              <w:t>As a software approver I would like to be notified when I am required to approve a ticket</w:t>
             </w:r>
           </w:p>
         </w:tc>
@@ -1095,11 +982,255 @@
             <w:pPr>
               <w:spacing w:before="60" w:after="60"/>
               <w:rPr>
-                <w:lang w:val="en-US"/>
-              </w:rPr>
-            </w:pPr>
-            <w:r>
-              <w:rPr>
+                <w:i/>
+                <w:lang w:val="en-US"/>
+              </w:rPr>
+            </w:pPr>
+            <w:r>
+              <w:rPr>
+                <w:i/>
+                <w:lang w:val="en-US"/>
+              </w:rPr>
+              <w:t>Given a software approver, when a ticket requires action</w:t>
+            </w:r>
+            <w:r>
+              <w:rPr>
+                <w:i/>
+                <w:lang w:val="en-US"/>
+              </w:rPr>
+              <w:t xml:space="preserve"> by an approver</w:t>
+            </w:r>
+            <w:r>
+              <w:rPr>
+                <w:i/>
+                <w:lang w:val="en-US"/>
+              </w:rPr>
+              <w:t xml:space="preserve"> then the approver is notified</w:t>
+            </w:r>
+          </w:p>
+        </w:tc>
+        <w:tc>
+          <w:tcPr>
+            <w:tcW w:w="990" w:type="dxa"/>
+          </w:tcPr>
+          <w:p>
+            <w:pPr>
+              <w:spacing w:before="60" w:after="60"/>
+              <w:jc w:val="center"/>
+              <w:rPr>
+                <w:lang w:val="en-US"/>
+              </w:rPr>
+            </w:pPr>
+            <w:r>
+              <w:rPr>
+                <w:lang w:val="en-US"/>
+              </w:rPr>
+              <w:t>*</w:t>
+            </w:r>
+          </w:p>
+        </w:tc>
+        <w:tc>
+          <w:tcPr>
+            <w:tcW w:w="990" w:type="dxa"/>
+          </w:tcPr>
+          <w:p>
+            <w:pPr>
+              <w:spacing w:before="60" w:after="60"/>
+              <w:jc w:val="center"/>
+              <w:rPr>
+                <w:lang w:val="en-US"/>
+              </w:rPr>
+            </w:pPr>
+          </w:p>
+        </w:tc>
+      </w:tr>
+    </w:tbl>
+    <w:p/>
+    <w:tbl>
+      <w:tblPr>
+        <w:tblStyle w:val="TableGrid"/>
+        <w:tblW w:w="10795" w:type="dxa"/>
+        <w:tblLook w:val="04A0" w:firstRow="1" w:lastRow="0" w:firstColumn="1" w:lastColumn="0" w:noHBand="0" w:noVBand="1"/>
+      </w:tblPr>
+      <w:tblGrid>
+        <w:gridCol w:w="8815"/>
+        <w:gridCol w:w="990"/>
+        <w:gridCol w:w="990"/>
+      </w:tblGrid>
+      <w:tr>
+        <w:tc>
+          <w:tcPr>
+            <w:tcW w:w="10795" w:type="dxa"/>
+            <w:gridSpan w:val="3"/>
+            <w:shd w:val="clear" w:color="auto" w:fill="C5E0B3" w:themeFill="accent6" w:themeFillTint="66"/>
+          </w:tcPr>
+          <w:p>
+            <w:pPr>
+              <w:spacing w:before="60" w:after="60"/>
+              <w:rPr>
+                <w:b/>
+                <w:lang w:val="en-US"/>
+              </w:rPr>
+            </w:pPr>
+            <w:r>
+              <w:rPr>
+                <w:b/>
+                <w:lang w:val="en-US"/>
+              </w:rPr>
+              <w:t xml:space="preserve">User focus: </w:t>
+            </w:r>
+            <w:r>
+              <w:rPr>
+                <w:b/>
+                <w:lang w:val="en-US"/>
+              </w:rPr>
+              <w:t>Software Approver</w:t>
+            </w:r>
+          </w:p>
+        </w:tc>
+      </w:tr>
+      <w:tr>
+        <w:tc>
+          <w:tcPr>
+            <w:tcW w:w="10795" w:type="dxa"/>
+            <w:gridSpan w:val="3"/>
+            <w:shd w:val="clear" w:color="auto" w:fill="FFE599" w:themeFill="accent4" w:themeFillTint="66"/>
+          </w:tcPr>
+          <w:p>
+            <w:pPr>
+              <w:spacing w:before="60" w:after="60"/>
+              <w:rPr>
+                <w:b/>
+                <w:lang w:val="en-US"/>
+              </w:rPr>
+            </w:pPr>
+            <w:r>
+              <w:rPr>
+                <w:b/>
+                <w:lang w:val="en-US"/>
+              </w:rPr>
+              <w:t>User story theme:</w:t>
+            </w:r>
+            <w:r>
+              <w:rPr>
+                <w:b/>
+                <w:lang w:val="en-US"/>
+              </w:rPr>
+              <w:t xml:space="preserve"> Ticket Information</w:t>
+            </w:r>
+          </w:p>
+        </w:tc>
+      </w:tr>
+      <w:tr>
+        <w:tc>
+          <w:tcPr>
+            <w:tcW w:w="10795" w:type="dxa"/>
+            <w:gridSpan w:val="3"/>
+          </w:tcPr>
+          <w:p>
+            <w:pPr>
+              <w:spacing w:before="60" w:after="60"/>
+              <w:rPr>
+                <w:i/>
+                <w:lang w:val="en-US"/>
+              </w:rPr>
+            </w:pPr>
+            <w:r>
+              <w:rPr>
+                <w:i/>
+                <w:lang w:val="en-US"/>
+              </w:rPr>
+              <w:t>As a software approver I would like to be able to request additional information from the user</w:t>
+            </w:r>
+          </w:p>
+        </w:tc>
+      </w:tr>
+      <w:tr>
+        <w:tc>
+          <w:tcPr>
+            <w:tcW w:w="8815" w:type="dxa"/>
+            <w:shd w:val="clear" w:color="auto" w:fill="FFE599" w:themeFill="accent4" w:themeFillTint="66"/>
+          </w:tcPr>
+          <w:p>
+            <w:pPr>
+              <w:spacing w:before="60" w:after="60"/>
+              <w:rPr>
+                <w:b/>
+                <w:lang w:val="en-US"/>
+              </w:rPr>
+            </w:pPr>
+            <w:r>
+              <w:rPr>
+                <w:b/>
+                <w:lang w:val="en-US"/>
+              </w:rPr>
+              <w:t>Acceptance test-driven development criteria (ATDD) (positive/negative)</w:t>
+            </w:r>
+          </w:p>
+        </w:tc>
+        <w:tc>
+          <w:tcPr>
+            <w:tcW w:w="990" w:type="dxa"/>
+            <w:shd w:val="clear" w:color="auto" w:fill="FFE599" w:themeFill="accent4" w:themeFillTint="66"/>
+          </w:tcPr>
+          <w:p>
+            <w:pPr>
+              <w:spacing w:before="60" w:after="60"/>
+              <w:jc w:val="center"/>
+              <w:rPr>
+                <w:b/>
+                <w:lang w:val="en-US"/>
+              </w:rPr>
+            </w:pPr>
+            <w:r>
+              <w:rPr>
+                <w:b/>
+                <w:lang w:val="en-US"/>
+              </w:rPr>
+              <w:t>Failed</w:t>
+            </w:r>
+          </w:p>
+        </w:tc>
+        <w:tc>
+          <w:tcPr>
+            <w:tcW w:w="990" w:type="dxa"/>
+            <w:shd w:val="clear" w:color="auto" w:fill="FFE599" w:themeFill="accent4" w:themeFillTint="66"/>
+          </w:tcPr>
+          <w:p>
+            <w:pPr>
+              <w:spacing w:before="60" w:after="60"/>
+              <w:jc w:val="center"/>
+              <w:rPr>
+                <w:b/>
+                <w:lang w:val="en-US"/>
+              </w:rPr>
+            </w:pPr>
+            <w:r>
+              <w:rPr>
+                <w:b/>
+                <w:lang w:val="en-US"/>
+              </w:rPr>
+              <w:t>Passed</w:t>
+            </w:r>
+          </w:p>
+        </w:tc>
+      </w:tr>
+      <w:tr>
+        <w:tc>
+          <w:tcPr>
+            <w:tcW w:w="8815" w:type="dxa"/>
+          </w:tcPr>
+          <w:p>
+            <w:pPr>
+              <w:spacing w:before="60" w:after="60"/>
+              <w:rPr>
+                <w:i/>
+                <w:lang w:val="en-US"/>
+              </w:rPr>
+            </w:pPr>
+            <w:r>
+              <w:rPr>
+                <w:i/>
                 <w:lang w:val="en-US"/>
               </w:rPr>
               <w:t>Given a software approver, when a ticket is lacking information then the approver can send it back to the user for more information</w:t>
@@ -1181,14 +1312,7 @@
                 <w:lang w:val="en-US"/>
               </w:rPr>
               <w:lastRenderedPageBreak/>
-              <w:t xml:space="preserve">User focus: </w:t>
-            </w:r>
-            <w:r>
-              <w:rPr>
-                <w:b/>
-                <w:lang w:val="en-US"/>
-              </w:rPr>
-              <w:t>Software Approver</w:t>
+              <w:t>User focus: Software Approver</w:t>
             </w:r>
           </w:p>
         </w:tc>
@@ -1213,14 +1337,7 @@
                 <w:b/>
                 <w:lang w:val="en-US"/>
               </w:rPr>
-              <w:t>User story theme:</w:t>
-            </w:r>
-            <w:r>
-              <w:rPr>
-                <w:b/>
-                <w:lang w:val="en-US"/>
-              </w:rPr>
-              <w:t xml:space="preserve"> Ticket Information</w:t>
+              <w:t>User story theme: Ticket Information</w:t>
             </w:r>
           </w:p>
         </w:tc>
@@ -1235,11 +1352,13 @@
             <w:pPr>
               <w:spacing w:before="60" w:after="60"/>
               <w:rPr>
-                <w:lang w:val="en-US"/>
-              </w:rPr>
-            </w:pPr>
-            <w:r>
-              <w:rPr>
+                <w:i/>
+                <w:lang w:val="en-US"/>
+              </w:rPr>
+            </w:pPr>
+            <w:r>
+              <w:rPr>
+                <w:i/>
                 <w:lang w:val="en-US"/>
               </w:rPr>
               <w:t>As a software approver, I would like to be able to forward an application request to a superior</w:t>
@@ -1326,14 +1445,30 @@
             <w:pPr>
               <w:spacing w:before="60" w:after="60"/>
               <w:rPr>
-                <w:lang w:val="en-US"/>
-              </w:rPr>
-            </w:pPr>
-            <w:r>
-              <w:rPr>
-                <w:lang w:val="en-US"/>
-              </w:rPr>
-              <w:t>Given a software approver when a ticket requires more assistance, then the approver can send it to a superior</w:t>
+                <w:i/>
+                <w:lang w:val="en-US"/>
+              </w:rPr>
+            </w:pPr>
+            <w:r>
+              <w:rPr>
+                <w:i/>
+                <w:lang w:val="en-US"/>
+              </w:rPr>
+              <w:t>Given a software approver</w:t>
+            </w:r>
+            <w:r>
+              <w:rPr>
+                <w:i/>
+                <w:lang w:val="en-US"/>
+              </w:rPr>
+              <w:t>,</w:t>
+            </w:r>
+            <w:r>
+              <w:rPr>
+                <w:i/>
+                <w:lang w:val="en-US"/>
+              </w:rPr>
+              <w:t xml:space="preserve"> when a ticket requires more assistance, then the approver can send it to a superior</w:t>
             </w:r>
           </w:p>
         </w:tc>
@@ -1411,14 +1546,7 @@
                 <w:b/>
                 <w:lang w:val="en-US"/>
               </w:rPr>
-              <w:t xml:space="preserve">User focus: </w:t>
-            </w:r>
-            <w:r>
-              <w:rPr>
-                <w:b/>
-                <w:lang w:val="en-US"/>
-              </w:rPr>
-              <w:t>Software Approver</w:t>
+              <w:t>User focus: Software Approver</w:t>
             </w:r>
           </w:p>
         </w:tc>
@@ -1443,14 +1571,7 @@
                 <w:b/>
                 <w:lang w:val="en-US"/>
               </w:rPr>
-              <w:t>User story theme:</w:t>
-            </w:r>
-            <w:r>
-              <w:rPr>
-                <w:b/>
-                <w:lang w:val="en-US"/>
-              </w:rPr>
-              <w:t xml:space="preserve"> Ticket Flow</w:t>
+              <w:t>User story theme: Ticket Flow</w:t>
             </w:r>
           </w:p>
         </w:tc>
@@ -1465,11 +1586,13 @@
             <w:pPr>
               <w:spacing w:before="60" w:after="60"/>
               <w:rPr>
-                <w:lang w:val="en-US"/>
-              </w:rPr>
-            </w:pPr>
-            <w:r>
-              <w:rPr>
+                <w:i/>
+                <w:lang w:val="en-US"/>
+              </w:rPr>
+            </w:pPr>
+            <w:r>
+              <w:rPr>
+                <w:i/>
                 <w:lang w:val="en-US"/>
               </w:rPr>
               <w:t>As a software approver, I would like to be able to approve or deny a user access to a piece of software</w:t>
@@ -1556,14 +1679,44 @@
             <w:pPr>
               <w:spacing w:before="60" w:after="60"/>
               <w:rPr>
-                <w:lang w:val="en-US"/>
-              </w:rPr>
-            </w:pPr>
-            <w:r>
-              <w:rPr>
-                <w:lang w:val="en-US"/>
-              </w:rPr>
-              <w:t>Given a software approver, when a ticket is submitted correctly then the approver allows access to the software on the ticket</w:t>
+                <w:i/>
+                <w:lang w:val="en-US"/>
+              </w:rPr>
+            </w:pPr>
+            <w:r>
+              <w:rPr>
+                <w:i/>
+                <w:lang w:val="en-US"/>
+              </w:rPr>
+              <w:t>G</w:t>
+            </w:r>
+            <w:r>
+              <w:rPr>
+                <w:i/>
+                <w:lang w:val="en-US"/>
+              </w:rPr>
+              <w:t>iven a software approver, when software access should be granted,</w:t>
+            </w:r>
+            <w:r>
+              <w:rPr>
+                <w:i/>
+                <w:lang w:val="en-US"/>
+              </w:rPr>
+              <w:t xml:space="preserve"> then the approver</w:t>
+            </w:r>
+            <w:r>
+              <w:rPr>
+                <w:i/>
+                <w:lang w:val="en-US"/>
+              </w:rPr>
+              <w:t xml:space="preserve"> can grant access to the requested software</w:t>
+            </w:r>
+            <w:r>
+              <w:rPr>
+                <w:i/>
+                <w:lang w:val="en-US"/>
+              </w:rPr>
+              <w:t>.</w:t>
             </w:r>
           </w:p>
         </w:tc>
@@ -1611,29 +1764,86 @@
             <w:pPr>
               <w:spacing w:before="60" w:after="60"/>
               <w:rPr>
-                <w:lang w:val="en-US"/>
-              </w:rPr>
-            </w:pPr>
-            <w:r>
-              <w:rPr>
-                <w:lang w:val="en-US"/>
-              </w:rPr>
-              <w:t>Given a software approver, when a ticket is submitted incorrectly then the approver denies access to the software on the ticket</w:t>
-            </w:r>
-          </w:p>
-        </w:tc>
-        <w:tc>
-          <w:tcPr>
-            <w:tcW w:w="990" w:type="dxa"/>
-          </w:tcPr>
-          <w:p>
-            <w:pPr>
-              <w:spacing w:before="60" w:after="60"/>
-              <w:jc w:val="center"/>
-              <w:rPr>
-                <w:lang w:val="en-US"/>
-              </w:rPr>
-            </w:pPr>
+                <w:i/>
+                <w:lang w:val="en-US"/>
+              </w:rPr>
+            </w:pPr>
+            <w:r>
+              <w:rPr>
+                <w:i/>
+                <w:lang w:val="en-US"/>
+              </w:rPr>
+              <w:t>G</w:t>
+            </w:r>
+            <w:r>
+              <w:rPr>
+                <w:i/>
+                <w:lang w:val="en-US"/>
+              </w:rPr>
+              <w:t xml:space="preserve">iven a software approver, when software access should </w:t>
+            </w:r>
+            <w:r>
+              <w:rPr>
+                <w:i/>
+                <w:lang w:val="en-US"/>
+              </w:rPr>
+              <w:t xml:space="preserve">not </w:t>
+            </w:r>
+            <w:r>
+              <w:rPr>
+                <w:i/>
+                <w:lang w:val="en-US"/>
+              </w:rPr>
+              <w:t>be granted,</w:t>
+            </w:r>
+            <w:r>
+              <w:rPr>
+                <w:i/>
+                <w:lang w:val="en-US"/>
+              </w:rPr>
+              <w:t xml:space="preserve"> then the approver</w:t>
+            </w:r>
+            <w:r>
+              <w:rPr>
+                <w:i/>
+                <w:lang w:val="en-US"/>
+              </w:rPr>
+              <w:t xml:space="preserve"> can </w:t>
+            </w:r>
+            <w:r>
+              <w:rPr>
+                <w:i/>
+                <w:lang w:val="en-US"/>
+              </w:rPr>
+              <w:t>deny</w:t>
+            </w:r>
+            <w:r>
+              <w:rPr>
+                <w:i/>
+                <w:lang w:val="en-US"/>
+              </w:rPr>
+              <w:t xml:space="preserve"> access to the requested software.</w:t>
+            </w:r>
+          </w:p>
+        </w:tc>
+        <w:tc>
+          <w:tcPr>
+            <w:tcW w:w="990" w:type="dxa"/>
+          </w:tcPr>
+          <w:p>
+            <w:pPr>
+              <w:spacing w:before="60" w:after="60"/>
+              <w:jc w:val="center"/>
+              <w:rPr>
+                <w:lang w:val="en-US"/>
+              </w:rPr>
+            </w:pPr>
+            <w:r>
+              <w:rPr>
+                <w:lang w:val="en-US"/>
+              </w:rPr>
+              <w:t>*</w:t>
+            </w:r>
           </w:p>
         </w:tc>
         <w:tc>
@@ -1690,14 +1900,7 @@
                 <w:b/>
                 <w:lang w:val="en-US"/>
               </w:rPr>
-              <w:t xml:space="preserve">User focus: </w:t>
-            </w:r>
-            <w:r>
-              <w:rPr>
-                <w:b/>
-                <w:lang w:val="en-US"/>
-              </w:rPr>
-              <w:t>Software Approver</w:t>
+              <w:t>User focus: Software Approver</w:t>
             </w:r>
           </w:p>
         </w:tc>
@@ -1722,14 +1925,7 @@
                 <w:b/>
                 <w:lang w:val="en-US"/>
               </w:rPr>
-              <w:t>User story theme:</w:t>
-            </w:r>
-            <w:r>
-              <w:rPr>
-                <w:b/>
-                <w:lang w:val="en-US"/>
-              </w:rPr>
-              <w:t xml:space="preserve"> Ticket Information</w:t>
+              <w:t>User story theme: Ticket Information</w:t>
             </w:r>
           </w:p>
         </w:tc>
@@ -1744,11 +1940,13 @@
             <w:pPr>
               <w:spacing w:before="60" w:after="60"/>
               <w:rPr>
-                <w:lang w:val="en-US"/>
-              </w:rPr>
-            </w:pPr>
-            <w:r>
-              <w:rPr>
+                <w:i/>
+                <w:lang w:val="en-US"/>
+              </w:rPr>
+            </w:pPr>
+            <w:r>
+              <w:rPr>
+                <w:i/>
                 <w:lang w:val="en-US"/>
               </w:rPr>
               <w:t xml:space="preserve">As a software approver I would like to view and search previous application requests </w:t>
@@ -1835,11 +2033,13 @@
             <w:pPr>
               <w:spacing w:before="60" w:after="60"/>
               <w:rPr>
-                <w:lang w:val="en-US"/>
-              </w:rPr>
-            </w:pPr>
-            <w:r>
-              <w:rPr>
+                <w:i/>
+                <w:lang w:val="en-US"/>
+              </w:rPr>
+            </w:pPr>
+            <w:r>
+              <w:rPr>
+                <w:i/>
                 <w:lang w:val="en-US"/>
               </w:rPr>
               <w:t>Given a software approver, when looking back at previous requests then the approver can view all application requests previously sent</w:t>
@@ -1890,11 +2090,13 @@
             <w:pPr>
               <w:spacing w:before="60" w:after="60"/>
               <w:rPr>
-                <w:lang w:val="en-US"/>
-              </w:rPr>
-            </w:pPr>
-            <w:r>
-              <w:rPr>
+                <w:i/>
+                <w:lang w:val="en-US"/>
+              </w:rPr>
+            </w:pPr>
+            <w:r>
+              <w:rPr>
+                <w:i/>
                 <w:lang w:val="en-US"/>
               </w:rPr>
               <w:t>Given a software approver, when browsing tickets the approver can then search and  filter the results for quicker access</w:t>
@@ -1913,6 +2115,12 @@
                 <w:lang w:val="en-US"/>
               </w:rPr>
             </w:pPr>
+            <w:r>
+              <w:rPr>
+                <w:lang w:val="en-US"/>
+              </w:rPr>
+              <w:t>*</w:t>
+            </w:r>
           </w:p>
         </w:tc>
         <w:tc>
@@ -1946,7 +2154,7 @@
       </w:pPr>
     </w:p>
     <w:sectPr>
-      <w:headerReference w:type="default" r:id="rId6"/>
+      <w:headerReference w:type="default" r:id="rId7"/>
       <w:pgSz w:w="12240" w:h="15840"/>
       <w:pgMar w:top="720" w:right="720" w:bottom="720" w:left="720" w:header="708" w:footer="708" w:gutter="0"/>
       <w:cols w:space="708"/>
@@ -1957,7 +2165,7 @@
 </file>
 
 <file path=word/endnotes.xml><?xml version="1.0" encoding="utf-8"?>
-<w:endnotes xmlns:wpc="http://schemas.microsoft.com/office/word/2010/wordprocessingCanvas" xmlns:mc="http://schemas.openxmlformats.org/markup-compatibility/2006" xmlns:o="urn:schemas-microsoft-com:office:office" xmlns:r="http://schemas.openxmlformats.org/officeDocument/2006/relationships" xmlns:m="http://schemas.openxmlformats.org/officeDocument/2006/math" xmlns:v="urn:schemas-microsoft-com:vml" xmlns:wp14="http://schemas.microsoft.com/office/word/2010/wordprocessingDrawing" xmlns:wp="http://schemas.openxmlformats.org/drawingml/2006/wordprocessingDrawing" xmlns:w10="urn:schemas-microsoft-com:office:word" xmlns:w="http://schemas.openxmlformats.org/wordprocessingml/2006/main" xmlns:w14="http://schemas.microsoft.com/office/word/2010/wordml" xmlns:w15="http://schemas.microsoft.com/office/word/2012/wordml" xmlns:wpg="http://schemas.microsoft.com/office/word/2010/wordprocessingGroup" xmlns:wpi="http://schemas.microsoft.com/office/word/2010/wordprocessingInk" xmlns:wne="http://schemas.microsoft.com/office/word/2006/wordml" xmlns:wps="http://schemas.microsoft.com/office/word/2010/wordprocessingShape" mc:Ignorable="w14 w15 wp14">
+<w:endnotes xmlns:wpc="http://schemas.microsoft.com/office/word/2010/wordprocessingCanvas" xmlns:mc="http://schemas.openxmlformats.org/markup-compatibility/2006" xmlns:o="urn:schemas-microsoft-com:office:office" xmlns:r="http://schemas.openxmlformats.org/officeDocument/2006/relationships" xmlns:m="http://schemas.openxmlformats.org/officeDocument/2006/math" xmlns:v="urn:schemas-microsoft-com:vml" xmlns:wp14="http://schemas.microsoft.com/office/word/2010/wordprocessingDrawing" xmlns:wp="http://schemas.openxmlformats.org/drawingml/2006/wordprocessingDrawing" xmlns:w10="urn:schemas-microsoft-com:office:word" xmlns:w="http://schemas.openxmlformats.org/wordprocessingml/2006/main" xmlns:w14="http://schemas.microsoft.com/office/word/2010/wordml" xmlns:wpg="http://schemas.microsoft.com/office/word/2010/wordprocessingGroup" xmlns:wpi="http://schemas.microsoft.com/office/word/2010/wordprocessingInk" xmlns:wne="http://schemas.microsoft.com/office/word/2006/wordml" xmlns:wps="http://schemas.microsoft.com/office/word/2010/wordprocessingShape" mc:Ignorable="w14 wp14">
   <w:endnote w:type="separator" w:id="-1">
     <w:p>
       <w:pPr>
@@ -1982,7 +2190,7 @@
 </file>
 
 <file path=word/footnotes.xml><?xml version="1.0" encoding="utf-8"?>
-<w:footnotes xmlns:wpc="http://schemas.microsoft.com/office/word/2010/wordprocessingCanvas" xmlns:mc="http://schemas.openxmlformats.org/markup-compatibility/2006" xmlns:o="urn:schemas-microsoft-com:office:office" xmlns:r="http://schemas.openxmlformats.org/officeDocument/2006/relationships" xmlns:m="http://schemas.openxmlformats.org/officeDocument/2006/math" xmlns:v="urn:schemas-microsoft-com:vml" xmlns:wp14="http://schemas.microsoft.com/office/word/2010/wordprocessingDrawing" xmlns:wp="http://schemas.openxmlformats.org/drawingml/2006/wordprocessingDrawing" xmlns:w10="urn:schemas-microsoft-com:office:word" xmlns:w="http://schemas.openxmlformats.org/wordprocessingml/2006/main" xmlns:w14="http://schemas.microsoft.com/office/word/2010/wordml" xmlns:w15="http://schemas.microsoft.com/office/word/2012/wordml" xmlns:wpg="http://schemas.microsoft.com/office/word/2010/wordprocessingGroup" xmlns:wpi="http://schemas.microsoft.com/office/word/2010/wordprocessingInk" xmlns:wne="http://schemas.microsoft.com/office/word/2006/wordml" xmlns:wps="http://schemas.microsoft.com/office/word/2010/wordprocessingShape" mc:Ignorable="w14 w15 wp14">
+<w:footnotes xmlns:wpc="http://schemas.microsoft.com/office/word/2010/wordprocessingCanvas" xmlns:mc="http://schemas.openxmlformats.org/markup-compatibility/2006" xmlns:o="urn:schemas-microsoft-com:office:office" xmlns:r="http://schemas.openxmlformats.org/officeDocument/2006/relationships" xmlns:m="http://schemas.openxmlformats.org/officeDocument/2006/math" xmlns:v="urn:schemas-microsoft-com:vml" xmlns:wp14="http://schemas.microsoft.com/office/word/2010/wordprocessingDrawing" xmlns:wp="http://schemas.openxmlformats.org/drawingml/2006/wordprocessingDrawing" xmlns:w10="urn:schemas-microsoft-com:office:word" xmlns:w="http://schemas.openxmlformats.org/wordprocessingml/2006/main" xmlns:w14="http://schemas.microsoft.com/office/word/2010/wordml" xmlns:wpg="http://schemas.microsoft.com/office/word/2010/wordprocessingGroup" xmlns:wpi="http://schemas.microsoft.com/office/word/2010/wordprocessingInk" xmlns:wne="http://schemas.microsoft.com/office/word/2006/wordml" xmlns:wps="http://schemas.microsoft.com/office/word/2010/wordprocessingShape" mc:Ignorable="w14 wp14">
   <w:footnote w:type="separator" w:id="-1">
     <w:p>
       <w:pPr>
@@ -2007,7 +2215,7 @@
 </file>
 
 <file path=word/header1.xml><?xml version="1.0" encoding="utf-8"?>
-<w:hdr xmlns:wpc="http://schemas.microsoft.com/office/word/2010/wordprocessingCanvas" xmlns:mc="http://schemas.openxmlformats.org/markup-compatibility/2006" xmlns:o="urn:schemas-microsoft-com:office:office" xmlns:r="http://schemas.openxmlformats.org/officeDocument/2006/relationships" xmlns:m="http://schemas.openxmlformats.org/officeDocument/2006/math" xmlns:v="urn:schemas-microsoft-com:vml" xmlns:wp14="http://schemas.microsoft.com/office/word/2010/wordprocessingDrawing" xmlns:wp="http://schemas.openxmlformats.org/drawingml/2006/wordprocessingDrawing" xmlns:w10="urn:schemas-microsoft-com:office:word" xmlns:w="http://schemas.openxmlformats.org/wordprocessingml/2006/main" xmlns:w14="http://schemas.microsoft.com/office/word/2010/wordml" xmlns:w15="http://schemas.microsoft.com/office/word/2012/wordml" xmlns:wpg="http://schemas.microsoft.com/office/word/2010/wordprocessingGroup" xmlns:wpi="http://schemas.microsoft.com/office/word/2010/wordprocessingInk" xmlns:wne="http://schemas.microsoft.com/office/word/2006/wordml" xmlns:wps="http://schemas.microsoft.com/office/word/2010/wordprocessingShape" mc:Ignorable="w14 w15 wp14">
+<w:hdr xmlns:wpc="http://schemas.microsoft.com/office/word/2010/wordprocessingCanvas" xmlns:mc="http://schemas.openxmlformats.org/markup-compatibility/2006" xmlns:o="urn:schemas-microsoft-com:office:office" xmlns:r="http://schemas.openxmlformats.org/officeDocument/2006/relationships" xmlns:m="http://schemas.openxmlformats.org/officeDocument/2006/math" xmlns:v="urn:schemas-microsoft-com:vml" xmlns:wp14="http://schemas.microsoft.com/office/word/2010/wordprocessingDrawing" xmlns:wp="http://schemas.openxmlformats.org/drawingml/2006/wordprocessingDrawing" xmlns:w10="urn:schemas-microsoft-com:office:word" xmlns:w="http://schemas.openxmlformats.org/wordprocessingml/2006/main" xmlns:w14="http://schemas.microsoft.com/office/word/2010/wordml" xmlns:wpg="http://schemas.microsoft.com/office/word/2010/wordprocessingGroup" xmlns:wpi="http://schemas.microsoft.com/office/word/2010/wordprocessingInk" xmlns:wne="http://schemas.microsoft.com/office/word/2006/wordml" xmlns:wps="http://schemas.microsoft.com/office/word/2010/wordprocessingShape" mc:Ignorable="w14 wp14">
   <w:p>
     <w:pPr>
       <w:pStyle w:val="Header"/>
@@ -2069,7 +2277,7 @@
 </file>
 
 <file path=word/styles.xml><?xml version="1.0" encoding="utf-8"?>
-<w:styles xmlns:mc="http://schemas.openxmlformats.org/markup-compatibility/2006" xmlns:r="http://schemas.openxmlformats.org/officeDocument/2006/relationships" xmlns:w="http://schemas.openxmlformats.org/wordprocessingml/2006/main" xmlns:w14="http://schemas.microsoft.com/office/word/2010/wordml" xmlns:w15="http://schemas.microsoft.com/office/word/2012/wordml" mc:Ignorable="w14 w15">
+<w:styles xmlns:mc="http://schemas.openxmlformats.org/markup-compatibility/2006" xmlns:r="http://schemas.openxmlformats.org/officeDocument/2006/relationships" xmlns:w="http://schemas.openxmlformats.org/wordprocessingml/2006/main" xmlns:w14="http://schemas.microsoft.com/office/word/2010/wordml" mc:Ignorable="w14">
   <w:docDefaults>
     <w:rPrDefault>
       <w:rPr>
@@ -2085,378 +2293,144 @@
       </w:pPr>
     </w:pPrDefault>
   </w:docDefaults>
-  <w:latentStyles w:defLockedState="0" w:defUIPriority="99" w:defSemiHidden="0" w:defUnhideWhenUsed="0" w:defQFormat="0" w:count="371">
-    <w:lsdException w:name="Normal" w:uiPriority="0" w:qFormat="1"/>
-    <w:lsdException w:name="heading 1" w:uiPriority="9" w:qFormat="1"/>
-    <w:lsdException w:name="heading 2" w:semiHidden="1" w:uiPriority="9" w:unhideWhenUsed="1" w:qFormat="1"/>
-    <w:lsdException w:name="heading 3" w:semiHidden="1" w:uiPriority="9" w:unhideWhenUsed="1" w:qFormat="1"/>
-    <w:lsdException w:name="heading 4" w:semiHidden="1" w:uiPriority="9" w:unhideWhenUsed="1" w:qFormat="1"/>
-    <w:lsdException w:name="heading 5" w:semiHidden="1" w:uiPriority="9" w:unhideWhenUsed="1" w:qFormat="1"/>
-    <w:lsdException w:name="heading 6" w:semiHidden="1" w:uiPriority="9" w:unhideWhenUsed="1" w:qFormat="1"/>
-    <w:lsdException w:name="heading 7" w:semiHidden="1" w:uiPriority="9" w:unhideWhenUsed="1" w:qFormat="1"/>
-    <w:lsdException w:name="heading 8" w:semiHidden="1" w:uiPriority="9" w:unhideWhenUsed="1" w:qFormat="1"/>
-    <w:lsdException w:name="heading 9" w:semiHidden="1" w:uiPriority="9" w:unhideWhenUsed="1" w:qFormat="1"/>
-    <w:lsdException w:name="index 1" w:semiHidden="1" w:unhideWhenUsed="1"/>
-    <w:lsdException w:name="index 2" w:semiHidden="1" w:unhideWhenUsed="1"/>
-    <w:lsdException w:name="index 3" w:semiHidden="1" w:unhideWhenUsed="1"/>
-    <w:lsdException w:name="index 4" w:semiHidden="1" w:unhideWhenUsed="1"/>
-    <w:lsdException w:name="index 5" w:semiHidden="1" w:unhideWhenUsed="1"/>
-    <w:lsdException w:name="index 6" w:semiHidden="1" w:unhideWhenUsed="1"/>
-    <w:lsdException w:name="index 7" w:semiHidden="1" w:unhideWhenUsed="1"/>
-    <w:lsdException w:name="index 8" w:semiHidden="1" w:unhideWhenUsed="1"/>
-    <w:lsdException w:name="index 9" w:semiHidden="1" w:unhideWhenUsed="1"/>
-    <w:lsdException w:name="toc 1" w:semiHidden="1" w:uiPriority="39" w:unhideWhenUsed="1"/>
-    <w:lsdException w:name="toc 2" w:semiHidden="1" w:uiPriority="39" w:unhideWhenUsed="1"/>
-    <w:lsdException w:name="toc 3" w:semiHidden="1" w:uiPriority="39" w:unhideWhenUsed="1"/>
-    <w:lsdException w:name="toc 4" w:semiHidden="1" w:uiPriority="39" w:unhideWhenUsed="1"/>
-    <w:lsdException w:name="toc 5" w:semiHidden="1" w:uiPriority="39" w:unhideWhenUsed="1"/>
-    <w:lsdException w:name="toc 6" w:semiHidden="1" w:uiPriority="39" w:unhideWhenUsed="1"/>
-    <w:lsdException w:name="toc 7" w:semiHidden="1" w:uiPriority="39" w:unhideWhenUsed="1"/>
-    <w:lsdException w:name="toc 8" w:semiHidden="1" w:uiPriority="39" w:unhideWhenUsed="1"/>
-    <w:lsdException w:name="toc 9" w:semiHidden="1" w:uiPriority="39" w:unhideWhenUsed="1"/>
-    <w:lsdException w:name="Normal Indent" w:semiHidden="1" w:unhideWhenUsed="1"/>
-    <w:lsdException w:name="footnote text" w:semiHidden="1" w:unhideWhenUsed="1"/>
-    <w:lsdException w:name="annotation text" w:semiHidden="1" w:unhideWhenUsed="1"/>
-    <w:lsdException w:name="header" w:semiHidden="1" w:unhideWhenUsed="1"/>
-    <w:lsdException w:name="footer" w:semiHidden="1" w:unhideWhenUsed="1"/>
-    <w:lsdException w:name="index heading" w:semiHidden="1" w:unhideWhenUsed="1"/>
-    <w:lsdException w:name="caption" w:semiHidden="1" w:uiPriority="35" w:unhideWhenUsed="1" w:qFormat="1"/>
-    <w:lsdException w:name="table of figures" w:semiHidden="1" w:unhideWhenUsed="1"/>
-    <w:lsdException w:name="envelope address" w:semiHidden="1" w:unhideWhenUsed="1"/>
-    <w:lsdException w:name="envelope return" w:semiHidden="1" w:unhideWhenUsed="1"/>
-    <w:lsdException w:name="footnote reference" w:semiHidden="1" w:unhideWhenUsed="1"/>
-    <w:lsdException w:name="annotation reference" w:semiHidden="1" w:unhideWhenUsed="1"/>
-    <w:lsdException w:name="line number" w:semiHidden="1" w:unhideWhenUsed="1"/>
-    <w:lsdException w:name="page number" w:semiHidden="1" w:unhideWhenUsed="1"/>
-    <w:lsdException w:name="endnote reference" w:semiHidden="1" w:unhideWhenUsed="1"/>
-    <w:lsdException w:name="endnote text" w:semiHidden="1" w:unhideWhenUsed="1"/>
-    <w:lsdException w:name="table of authorities" w:semiHidden="1" w:unhideWhenUsed="1"/>
-    <w:lsdException w:name="macro" w:semiHidden="1" w:unhideWhenUsed="1"/>
-    <w:lsdException w:name="toa heading" w:semiHidden="1" w:unhideWhenUsed="1"/>
-    <w:lsdException w:name="List" w:semiHidden="1" w:unhideWhenUsed="1"/>
-    <w:lsdException w:name="List Bullet" w:semiHidden="1" w:unhideWhenUsed="1"/>
-    <w:lsdException w:name="List Number" w:semiHidden="1" w:unhideWhenUsed="1"/>
-    <w:lsdException w:name="List 2" w:semiHidden="1" w:unhideWhenUsed="1"/>
-    <w:lsdException w:name="List 3" w:semiHidden="1" w:unhideWhenUsed="1"/>
-    <w:lsdException w:name="List 4" w:semiHidden="1" w:unhideWhenUsed="1"/>
-    <w:lsdException w:name="List 5" w:semiHidden="1" w:unhideWhenUsed="1"/>
-    <w:lsdException w:name="List Bullet 2" w:semiHidden="1" w:unhideWhenUsed="1"/>
-    <w:lsdException w:name="List Bullet 3" w:semiHidden="1" w:unhideWhenUsed="1"/>
-    <w:lsdException w:name="List Bullet 4" w:semiHidden="1" w:unhideWhenUsed="1"/>
-    <w:lsdException w:name="List Bullet 5" w:semiHidden="1" w:unhideWhenUsed="1"/>
-    <w:lsdException w:name="List Number 2" w:semiHidden="1" w:unhideWhenUsed="1"/>
-    <w:lsdException w:name="List Number 3" w:semiHidden="1" w:unhideWhenUsed="1"/>
-    <w:lsdException w:name="List Number 4" w:semiHidden="1" w:unhideWhenUsed="1"/>
-    <w:lsdException w:name="List Number 5" w:semiHidden="1" w:unhideWhenUsed="1"/>
-    <w:lsdException w:name="Title" w:uiPriority="10" w:qFormat="1"/>
-    <w:lsdException w:name="Closing" w:semiHidden="1" w:unhideWhenUsed="1"/>
-    <w:lsdException w:name="Signature" w:semiHidden="1" w:unhideWhenUsed="1"/>
-    <w:lsdException w:name="Default Paragraph Font" w:semiHidden="1" w:uiPriority="1" w:unhideWhenUsed="1"/>
-    <w:lsdException w:name="Body Text" w:semiHidden="1" w:unhideWhenUsed="1"/>
-    <w:lsdException w:name="Body Text Indent" w:semiHidden="1" w:unhideWhenUsed="1"/>
-    <w:lsdException w:name="List Continue" w:semiHidden="1" w:unhideWhenUsed="1"/>
-    <w:lsdException w:name="List Continue 2" w:semiHidden="1" w:unhideWhenUsed="1"/>
-    <w:lsdException w:name="List Continue 3" w:semiHidden="1" w:unhideWhenUsed="1"/>
-    <w:lsdException w:name="List Continue 4" w:semiHidden="1" w:unhideWhenUsed="1"/>
-    <w:lsdException w:name="List Continue 5" w:semiHidden="1" w:unhideWhenUsed="1"/>
-    <w:lsdException w:name="Message Header" w:semiHidden="1" w:unhideWhenUsed="1"/>
-    <w:lsdException w:name="Subtitle" w:uiPriority="11" w:qFormat="1"/>
-    <w:lsdException w:name="Salutation" w:semiHidden="1" w:unhideWhenUsed="1"/>
-    <w:lsdException w:name="Date" w:semiHidden="1" w:unhideWhenUsed="1"/>
-    <w:lsdException w:name="Body Text First Indent" w:semiHidden="1" w:unhideWhenUsed="1"/>
-    <w:lsdException w:name="Body Text First Indent 2" w:semiHidden="1" w:unhideWhenUsed="1"/>
-    <w:lsdException w:name="Note Heading" w:semiHidden="1" w:unhideWhenUsed="1"/>
-    <w:lsdException w:name="Body Text 2" w:semiHidden="1" w:unhideWhenUsed="1"/>
-    <w:lsdException w:name="Body Text 3" w:semiHidden="1" w:unhideWhenUsed="1"/>
-    <w:lsdException w:name="Body Text Indent 2" w:semiHidden="1" w:unhideWhenUsed="1"/>
-    <w:lsdException w:name="Body Text Indent 3" w:semiHidden="1" w:unhideWhenUsed="1"/>
-    <w:lsdException w:name="Block Text" w:semiHidden="1" w:unhideWhenUsed="1"/>
-    <w:lsdException w:name="Hyperlink" w:semiHidden="1" w:unhideWhenUsed="1"/>
-    <w:lsdException w:name="FollowedHyperlink" w:semiHidden="1" w:unhideWhenUsed="1"/>
-    <w:lsdException w:name="Strong" w:uiPriority="22" w:qFormat="1"/>
-    <w:lsdException w:name="Emphasis" w:uiPriority="20" w:qFormat="1"/>
-    <w:lsdException w:name="Document Map" w:semiHidden="1" w:unhideWhenUsed="1"/>
-    <w:lsdException w:name="Plain Text" w:semiHidden="1" w:unhideWhenUsed="1"/>
-    <w:lsdException w:name="E-mail Signature" w:semiHidden="1" w:unhideWhenUsed="1"/>
-    <w:lsdException w:name="HTML Top of Form" w:semiHidden="1" w:unhideWhenUsed="1"/>
-    <w:lsdException w:name="HTML Bottom of Form" w:semiHidden="1" w:unhideWhenUsed="1"/>
-    <w:lsdException w:name="Normal (Web)" w:semiHidden="1" w:unhideWhenUsed="1"/>
-    <w:lsdException w:name="HTML Acronym" w:semiHidden="1" w:unhideWhenUsed="1"/>
-    <w:lsdException w:name="HTML Address" w:semiHidden="1" w:unhideWhenUsed="1"/>
-    <w:lsdException w:name="HTML Cite" w:semiHidden="1" w:unhideWhenUsed="1"/>
-    <w:lsdException w:name="HTML Code" w:semiHidden="1" w:unhideWhenUsed="1"/>
-    <w:lsdException w:name="HTML Definition" w:semiHidden="1" w:unhideWhenUsed="1"/>
-    <w:lsdException w:name="HTML Keyboard" w:semiHidden="1" w:unhideWhenUsed="1"/>
-    <w:lsdException w:name="HTML Preformatted" w:semiHidden="1" w:unhideWhenUsed="1"/>
-    <w:lsdException w:name="HTML Sample" w:semiHidden="1" w:unhideWhenUsed="1"/>
-    <w:lsdException w:name="HTML Typewriter" w:semiHidden="1" w:unhideWhenUsed="1"/>
-    <w:lsdException w:name="HTML Variable" w:semiHidden="1" w:unhideWhenUsed="1"/>
-    <w:lsdException w:name="Normal Table" w:semiHidden="1" w:unhideWhenUsed="1"/>
-    <w:lsdException w:name="annotation subject" w:semiHidden="1" w:unhideWhenUsed="1"/>
-    <w:lsdException w:name="No List" w:semiHidden="1" w:unhideWhenUsed="1"/>
-    <w:lsdException w:name="Outline List 1" w:semiHidden="1" w:unhideWhenUsed="1"/>
-    <w:lsdException w:name="Outline List 2" w:semiHidden="1" w:unhideWhenUsed="1"/>
-    <w:lsdException w:name="Outline List 3" w:semiHidden="1" w:unhideWhenUsed="1"/>
-    <w:lsdException w:name="Table Simple 1" w:semiHidden="1" w:unhideWhenUsed="1"/>
-    <w:lsdException w:name="Table Simple 2" w:semiHidden="1" w:unhideWhenUsed="1"/>
-    <w:lsdException w:name="Table Simple 3" w:semiHidden="1" w:unhideWhenUsed="1"/>
-    <w:lsdException w:name="Table Classic 1" w:semiHidden="1" w:unhideWhenUsed="1"/>
-    <w:lsdException w:name="Table Classic 2" w:semiHidden="1" w:unhideWhenUsed="1"/>
-    <w:lsdException w:name="Table Classic 3" w:semiHidden="1" w:unhideWhenUsed="1"/>
-    <w:lsdException w:name="Table Classic 4" w:semiHidden="1" w:unhideWhenUsed="1"/>
-    <w:lsdException w:name="Table Colorful 1" w:semiHidden="1" w:unhideWhenUsed="1"/>
-    <w:lsdException w:name="Table Colorful 2" w:semiHidden="1" w:unhideWhenUsed="1"/>
-    <w:lsdException w:name="Table Colorful 3" w:semiHidden="1" w:unhideWhenUsed="1"/>
-    <w:lsdException w:name="Table Columns 1" w:semiHidden="1" w:unhideWhenUsed="1"/>
-    <w:lsdException w:name="Table Columns 2" w:semiHidden="1" w:unhideWhenUsed="1"/>
-    <w:lsdException w:name="Table Columns 3" w:semiHidden="1" w:unhideWhenUsed="1"/>
-    <w:lsdException w:name="Table Columns 4" w:semiHidden="1" w:unhideWhenUsed="1"/>
-    <w:lsdException w:name="Table Columns 5" w:semiHidden="1" w:unhideWhenUsed="1"/>
-    <w:lsdException w:name="Table Grid 1" w:semiHidden="1" w:unhideWhenUsed="1"/>
-    <w:lsdException w:name="Table Grid 2" w:semiHidden="1" w:unhideWhenUsed="1"/>
-    <w:lsdException w:name="Table Grid 3" w:semiHidden="1" w:unhideWhenUsed="1"/>
-    <w:lsdException w:name="Table Grid 4" w:semiHidden="1" w:unhideWhenUsed="1"/>
-    <w:lsdException w:name="Table Grid 5" w:semiHidden="1" w:unhideWhenUsed="1"/>
-    <w:lsdException w:name="Table Grid 6" w:semiHidden="1" w:unhideWhenUsed="1"/>
-    <w:lsdException w:name="Table Grid 7" w:semiHidden="1" w:unhideWhenUsed="1"/>
-    <w:lsdException w:name="Table Grid 8" w:semiHidden="1" w:unhideWhenUsed="1"/>
-    <w:lsdException w:name="Table List 1" w:semiHidden="1" w:unhideWhenUsed="1"/>
-    <w:lsdException w:name="Table List 2" w:semiHidden="1" w:unhideWhenUsed="1"/>
-    <w:lsdException w:name="Table List 3" w:semiHidden="1" w:unhideWhenUsed="1"/>
-    <w:lsdException w:name="Table List 4" w:semiHidden="1" w:unhideWhenUsed="1"/>
-    <w:lsdException w:name="Table List 5" w:semiHidden="1" w:unhideWhenUsed="1"/>
-    <w:lsdException w:name="Table List 6" w:semiHidden="1" w:unhideWhenUsed="1"/>
-    <w:lsdException w:name="Table List 7" w:semiHidden="1" w:unhideWhenUsed="1"/>
-    <w:lsdException w:name="Table List 8" w:semiHidden="1" w:unhideWhenUsed="1"/>
-    <w:lsdException w:name="Table 3D effects 1" w:semiHidden="1" w:unhideWhenUsed="1"/>
-    <w:lsdException w:name="Table 3D effects 2" w:semiHidden="1" w:unhideWhenUsed="1"/>
-    <w:lsdException w:name="Table 3D effects 3" w:semiHidden="1" w:unhideWhenUsed="1"/>
-    <w:lsdException w:name="Table Contemporary" w:semiHidden="1" w:unhideWhenUsed="1"/>
-    <w:lsdException w:name="Table Elegant" w:semiHidden="1" w:unhideWhenUsed="1"/>
-    <w:lsdException w:name="Table Professional" w:semiHidden="1" w:unhideWhenUsed="1"/>
-    <w:lsdException w:name="Table Subtle 1" w:semiHidden="1" w:unhideWhenUsed="1"/>
-    <w:lsdException w:name="Table Subtle 2" w:semiHidden="1" w:unhideWhenUsed="1"/>
-    <w:lsdException w:name="Table Web 1" w:semiHidden="1" w:unhideWhenUsed="1"/>
-    <w:lsdException w:name="Table Web 2" w:semiHidden="1" w:unhideWhenUsed="1"/>
-    <w:lsdException w:name="Table Web 3" w:semiHidden="1" w:unhideWhenUsed="1"/>
-    <w:lsdException w:name="Balloon Text" w:semiHidden="1" w:unhideWhenUsed="1"/>
-    <w:lsdException w:name="Table Grid" w:uiPriority="39"/>
-    <w:lsdException w:name="Table Theme" w:semiHidden="1" w:unhideWhenUsed="1"/>
-    <w:lsdException w:name="Placeholder Text" w:semiHidden="1"/>
-    <w:lsdException w:name="No Spacing" w:uiPriority="1" w:qFormat="1"/>
-    <w:lsdException w:name="Light Shading" w:uiPriority="60"/>
-    <w:lsdException w:name="Light List" w:uiPriority="61"/>
-    <w:lsdException w:name="Light Grid" w:uiPriority="62"/>
-    <w:lsdException w:name="Medium Shading 1" w:uiPriority="63"/>
-    <w:lsdException w:name="Medium Shading 2" w:uiPriority="64"/>
-    <w:lsdException w:name="Medium List 1" w:uiPriority="65"/>
-    <w:lsdException w:name="Medium List 2" w:uiPriority="66"/>
-    <w:lsdException w:name="Medium Grid 1" w:uiPriority="67"/>
-    <w:lsdException w:name="Medium Grid 2" w:uiPriority="68"/>
-    <w:lsdException w:name="Medium Grid 3" w:uiPriority="69"/>
-    <w:lsdException w:name="Dark List" w:uiPriority="70"/>
-    <w:lsdException w:name="Colorful Shading" w:uiPriority="71"/>
-    <w:lsdException w:name="Colorful List" w:uiPriority="72"/>
-    <w:lsdException w:name="Colorful Grid" w:uiPriority="73"/>
-    <w:lsdException w:name="Light Shading Accent 1" w:uiPriority="60"/>
-    <w:lsdException w:name="Light List Accent 1" w:uiPriority="61"/>
-    <w:lsdException w:name="Light Grid Accent 1" w:uiPriority="62"/>
-    <w:lsdException w:name="Medium Shading 1 Accent 1" w:uiPriority="63"/>
-    <w:lsdException w:name="Medium Shading 2 Accent 1" w:uiPriority="64"/>
-    <w:lsdException w:name="Medium List 1 Accent 1" w:uiPriority="65"/>
-    <w:lsdException w:name="Revision" w:semiHidden="1"/>
-    <w:lsdException w:name="List Paragraph" w:uiPriority="34" w:qFormat="1"/>
-    <w:lsdException w:name="Quote" w:uiPriority="29" w:qFormat="1"/>
-    <w:lsdException w:name="Intense Quote" w:uiPriority="30" w:qFormat="1"/>
-    <w:lsdException w:name="Medium List 2 Accent 1" w:uiPriority="66"/>
-    <w:lsdException w:name="Medium Grid 1 Accent 1" w:uiPriority="67"/>
-    <w:lsdException w:name="Medium Grid 2 Accent 1" w:uiPriority="68"/>
-    <w:lsdException w:name="Medium Grid 3 Accent 1" w:uiPriority="69"/>
-    <w:lsdException w:name="Dark List Accent 1" w:uiPriority="70"/>
-    <w:lsdException w:name="Colorful Shading Accent 1" w:uiPriority="71"/>
-    <w:lsdException w:name="Colorful List Accent 1" w:uiPriority="72"/>
-    <w:lsdException w:name="Colorful Grid Accent 1" w:uiPriority="73"/>
-    <w:lsdException w:name="Light Shading Accent 2" w:uiPriority="60"/>
-    <w:lsdException w:name="Light List Accent 2" w:uiPriority="61"/>
-    <w:lsdException w:name="Light Grid Accent 2" w:uiPriority="62"/>
-    <w:lsdException w:name="Medium Shading 1 Accent 2" w:uiPriority="63"/>
-    <w:lsdException w:name="Medium Shading 2 Accent 2" w:uiPriority="64"/>
-    <w:lsdException w:name="Medium List 1 Accent 2" w:uiPriority="65"/>
-    <w:lsdException w:name="Medium List 2 Accent 2" w:uiPriority="66"/>
-    <w:lsdException w:name="Medium Grid 1 Accent 2" w:uiPriority="67"/>
-    <w:lsdException w:name="Medium Grid 2 Accent 2" w:uiPriority="68"/>
-    <w:lsdException w:name="Medium Grid 3 Accent 2" w:uiPriority="69"/>
-    <w:lsdException w:name="Dark List Accent 2" w:uiPriority="70"/>
-    <w:lsdException w:name="Colorful Shading Accent 2" w:uiPriority="71"/>
-    <w:lsdException w:name="Colorful List Accent 2" w:uiPriority="72"/>
-    <w:lsdException w:name="Colorful Grid Accent 2" w:uiPriority="73"/>
-    <w:lsdException w:name="Light Shading Accent 3" w:uiPriority="60"/>
-    <w:lsdException w:name="Light List Accent 3" w:uiPriority="61"/>
-    <w:lsdException w:name="Light Grid Accent 3" w:uiPriority="62"/>
-    <w:lsdException w:name="Medium Shading 1 Accent 3" w:uiPriority="63"/>
-    <w:lsdException w:name="Medium Shading 2 Accent 3" w:uiPriority="64"/>
-    <w:lsdException w:name="Medium List 1 Accent 3" w:uiPriority="65"/>
-    <w:lsdException w:name="Medium List 2 Accent 3" w:uiPriority="66"/>
-    <w:lsdException w:name="Medium Grid 1 Accent 3" w:uiPriority="67"/>
-    <w:lsdException w:name="Medium Grid 2 Accent 3" w:uiPriority="68"/>
-    <w:lsdException w:name="Medium Grid 3 Accent 3" w:uiPriority="69"/>
-    <w:lsdException w:name="Dark List Accent 3" w:uiPriority="70"/>
-    <w:lsdException w:name="Colorful Shading Accent 3" w:uiPriority="71"/>
-    <w:lsdException w:name="Colorful List Accent 3" w:uiPriority="72"/>
-    <w:lsdException w:name="Colorful Grid Accent 3" w:uiPriority="73"/>
-    <w:lsdException w:name="Light Shading Accent 4" w:uiPriority="60"/>
-    <w:lsdException w:name="Light List Accent 4" w:uiPriority="61"/>
-    <w:lsdException w:name="Light Grid Accent 4" w:uiPriority="62"/>
-    <w:lsdException w:name="Medium Shading 1 Accent 4" w:uiPriority="63"/>
-    <w:lsdException w:name="Medium Shading 2 Accent 4" w:uiPriority="64"/>
-    <w:lsdException w:name="Medium List 1 Accent 4" w:uiPriority="65"/>
-    <w:lsdException w:name="Medium List 2 Accent 4" w:uiPriority="66"/>
-    <w:lsdException w:name="Medium Grid 1 Accent 4" w:uiPriority="67"/>
-    <w:lsdException w:name="Medium Grid 2 Accent 4" w:uiPriority="68"/>
-    <w:lsdException w:name="Medium Grid 3 Accent 4" w:uiPriority="69"/>
-    <w:lsdException w:name="Dark List Accent 4" w:uiPriority="70"/>
-    <w:lsdException w:name="Colorful Shading Accent 4" w:uiPriority="71"/>
-    <w:lsdException w:name="Colorful List Accent 4" w:uiPriority="72"/>
-    <w:lsdException w:name="Colorful Grid Accent 4" w:uiPriority="73"/>
-    <w:lsdException w:name="Light Shading Accent 5" w:uiPriority="60"/>
-    <w:lsdException w:name="Light List Accent 5" w:uiPriority="61"/>
-    <w:lsdException w:name="Light Grid Accent 5" w:uiPriority="62"/>
-    <w:lsdException w:name="Medium Shading 1 Accent 5" w:uiPriority="63"/>
-    <w:lsdException w:name="Medium Shading 2 Accent 5" w:uiPriority="64"/>
-    <w:lsdException w:name="Medium List 1 Accent 5" w:uiPriority="65"/>
-    <w:lsdException w:name="Medium List 2 Accent 5" w:uiPriority="66"/>
-    <w:lsdException w:name="Medium Grid 1 Accent 5" w:uiPriority="67"/>
-    <w:lsdException w:name="Medium Grid 2 Accent 5" w:uiPriority="68"/>
-    <w:lsdException w:name="Medium Grid 3 Accent 5" w:uiPriority="69"/>
-    <w:lsdException w:name="Dark List Accent 5" w:uiPriority="70"/>
-    <w:lsdException w:name="Colorful Shading Accent 5" w:uiPriority="71"/>
-    <w:lsdException w:name="Colorful List Accent 5" w:uiPriority="72"/>
-    <w:lsdException w:name="Colorful Grid Accent 5" w:uiPriority="73"/>
-    <w:lsdException w:name="Light Shading Accent 6" w:uiPriority="60"/>
-    <w:lsdException w:name="Light List Accent 6" w:uiPriority="61"/>
-    <w:lsdException w:name="Light Grid Accent 6" w:uiPriority="62"/>
-    <w:lsdException w:name="Medium Shading 1 Accent 6" w:uiPriority="63"/>
-    <w:lsdException w:name="Medium Shading 2 Accent 6" w:uiPriority="64"/>
-    <w:lsdException w:name="Medium List 1 Accent 6" w:uiPriority="65"/>
-    <w:lsdException w:name="Medium List 2 Accent 6" w:uiPriority="66"/>
-    <w:lsdException w:name="Medium Grid 1 Accent 6" w:uiPriority="67"/>
-    <w:lsdException w:name="Medium Grid 2 Accent 6" w:uiPriority="68"/>
-    <w:lsdException w:name="Medium Grid 3 Accent 6" w:uiPriority="69"/>
-    <w:lsdException w:name="Dark List Accent 6" w:uiPriority="70"/>
-    <w:lsdException w:name="Colorful Shading Accent 6" w:uiPriority="71"/>
-    <w:lsdException w:name="Colorful List Accent 6" w:uiPriority="72"/>
-    <w:lsdException w:name="Colorful Grid Accent 6" w:uiPriority="73"/>
-    <w:lsdException w:name="Subtle Emphasis" w:uiPriority="19" w:qFormat="1"/>
-    <w:lsdException w:name="Intense Emphasis" w:uiPriority="21" w:qFormat="1"/>
-    <w:lsdException w:name="Subtle Reference" w:uiPriority="31" w:qFormat="1"/>
-    <w:lsdException w:name="Intense Reference" w:uiPriority="32" w:qFormat="1"/>
-    <w:lsdException w:name="Book Title" w:uiPriority="33" w:qFormat="1"/>
-    <w:lsdException w:name="Bibliography" w:semiHidden="1" w:uiPriority="37" w:unhideWhenUsed="1"/>
-    <w:lsdException w:name="TOC Heading" w:semiHidden="1" w:uiPriority="39" w:unhideWhenUsed="1" w:qFormat="1"/>
-    <w:lsdException w:name="Plain Table 1" w:uiPriority="41"/>
-    <w:lsdException w:name="Plain Table 2" w:uiPriority="42"/>
-    <w:lsdException w:name="Plain Table 3" w:uiPriority="43"/>
-    <w:lsdException w:name="Plain Table 4" w:uiPriority="44"/>
-    <w:lsdException w:name="Plain Table 5" w:uiPriority="45"/>
-    <w:lsdException w:name="Grid Table Light" w:uiPriority="40"/>
-    <w:lsdException w:name="Grid Table 1 Light" w:uiPriority="46"/>
-    <w:lsdException w:name="Grid Table 2" w:uiPriority="47"/>
-    <w:lsdException w:name="Grid Table 3" w:uiPriority="48"/>
-    <w:lsdException w:name="Grid Table 4" w:uiPriority="49"/>
-    <w:lsdException w:name="Grid Table 5 Dark" w:uiPriority="50"/>
-    <w:lsdException w:name="Grid Table 6 Colorful" w:uiPriority="51"/>
-    <w:lsdException w:name="Grid Table 7 Colorful" w:uiPriority="52"/>
-    <w:lsdException w:name="Grid Table 1 Light Accent 1" w:uiPriority="46"/>
-    <w:lsdException w:name="Grid Table 2 Accent 1" w:uiPriority="47"/>
-    <w:lsdException w:name="Grid Table 3 Accent 1" w:uiPriority="48"/>
-    <w:lsdException w:name="Grid Table 4 Accent 1" w:uiPriority="49"/>
-    <w:lsdException w:name="Grid Table 5 Dark Accent 1" w:uiPriority="50"/>
-    <w:lsdException w:name="Grid Table 6 Colorful Accent 1" w:uiPriority="51"/>
-    <w:lsdException w:name="Grid Table 7 Colorful Accent 1" w:uiPriority="52"/>
-    <w:lsdException w:name="Grid Table 1 Light Accent 2" w:uiPriority="46"/>
-    <w:lsdException w:name="Grid Table 2 Accent 2" w:uiPriority="47"/>
-    <w:lsdException w:name="Grid Table 3 Accent 2" w:uiPriority="48"/>
-    <w:lsdException w:name="Grid Table 4 Accent 2" w:uiPriority="49"/>
-    <w:lsdException w:name="Grid Table 5 Dark Accent 2" w:uiPriority="50"/>
-    <w:lsdException w:name="Grid Table 6 Colorful Accent 2" w:uiPriority="51"/>
-    <w:lsdException w:name="Grid Table 7 Colorful Accent 2" w:uiPriority="52"/>
-    <w:lsdException w:name="Grid Table 1 Light Accent 3" w:uiPriority="46"/>
-    <w:lsdException w:name="Grid Table 2 Accent 3" w:uiPriority="47"/>
-    <w:lsdException w:name="Grid Table 3 Accent 3" w:uiPriority="48"/>
-    <w:lsdException w:name="Grid Table 4 Accent 3" w:uiPriority="49"/>
-    <w:lsdException w:name="Grid Table 5 Dark Accent 3" w:uiPriority="50"/>
-    <w:lsdException w:name="Grid Table 6 Colorful Accent 3" w:uiPriority="51"/>
-    <w:lsdException w:name="Grid Table 7 Colorful Accent 3" w:uiPriority="52"/>
-    <w:lsdException w:name="Grid Table 1 Light Accent 4" w:uiPriority="46"/>
-    <w:lsdException w:name="Grid Table 2 Accent 4" w:uiPriority="47"/>
-    <w:lsdException w:name="Grid Table 3 Accent 4" w:uiPriority="48"/>
-    <w:lsdException w:name="Grid Table 4 Accent 4" w:uiPriority="49"/>
-    <w:lsdException w:name="Grid Table 5 Dark Accent 4" w:uiPriority="50"/>
-    <w:lsdException w:name="Grid Table 6 Colorful Accent 4" w:uiPriority="51"/>
-    <w:lsdException w:name="Grid Table 7 Colorful Accent 4" w:uiPriority="52"/>
-    <w:lsdException w:name="Grid Table 1 Light Accent 5" w:uiPriority="46"/>
-    <w:lsdException w:name="Grid Table 2 Accent 5" w:uiPriority="47"/>
-    <w:lsdException w:name="Grid Table 3 Accent 5" w:uiPriority="48"/>
-    <w:lsdException w:name="Grid Table 4 Accent 5" w:uiPriority="49"/>
-    <w:lsdException w:name="Grid Table 5 Dark Accent 5" w:uiPriority="50"/>
-    <w:lsdException w:name="Grid Table 6 Colorful Accent 5" w:uiPriority="51"/>
-    <w:lsdException w:name="Grid Table 7 Colorful Accent 5" w:uiPriority="52"/>
-    <w:lsdException w:name="Grid Table 1 Light Accent 6" w:uiPriority="46"/>
-    <w:lsdException w:name="Grid Table 2 Accent 6" w:uiPriority="47"/>
-    <w:lsdException w:name="Grid Table 3 Accent 6" w:uiPriority="48"/>
-    <w:lsdException w:name="Grid Table 4 Accent 6" w:uiPriority="49"/>
-    <w:lsdException w:name="Grid Table 5 Dark Accent 6" w:uiPriority="50"/>
-    <w:lsdException w:name="Grid Table 6 Colorful Accent 6" w:uiPriority="51"/>
-    <w:lsdException w:name="Grid Table 7 Colorful Accent 6" w:uiPriority="52"/>
-    <w:lsdException w:name="List Table 1 Light" w:uiPriority="46"/>
-    <w:lsdException w:name="List Table 2" w:uiPriority="47"/>
-    <w:lsdException w:name="List Table 3" w:uiPriority="48"/>
-    <w:lsdException w:name="List Table 4" w:uiPriority="49"/>
-    <w:lsdException w:name="List Table 5 Dark" w:uiPriority="50"/>
-    <w:lsdException w:name="List Table 6 Colorful" w:uiPriority="51"/>
-    <w:lsdException w:name="List Table 7 Colorful" w:uiPriority="52"/>
-    <w:lsdException w:name="List Table 1 Light Accent 1" w:uiPriority="46"/>
-    <w:lsdException w:name="List Table 2 Accent 1" w:uiPriority="47"/>
-    <w:lsdException w:name="List Table 3 Accent 1" w:uiPriority="48"/>
-    <w:lsdException w:name="List Table 4 Accent 1" w:uiPriority="49"/>
-    <w:lsdException w:name="List Table 5 Dark Accent 1" w:uiPriority="50"/>
-    <w:lsdException w:name="List Table 6 Colorful Accent 1" w:uiPriority="51"/>
-    <w:lsdException w:name="List Table 7 Colorful Accent 1" w:uiPriority="52"/>
-    <w:lsdException w:name="List Table 1 Light Accent 2" w:uiPriority="46"/>
-    <w:lsdException w:name="List Table 2 Accent 2" w:uiPriority="47"/>
-    <w:lsdException w:name="List Table 3 Accent 2" w:uiPriority="48"/>
-    <w:lsdException w:name="List Table 4 Accent 2" w:uiPriority="49"/>
-    <w:lsdException w:name="List Table 5 Dark Accent 2" w:uiPriority="50"/>
-    <w:lsdException w:name="List Table 6 Colorful Accent 2" w:uiPriority="51"/>
-    <w:lsdException w:name="List Table 7 Colorful Accent 2" w:uiPriority="52"/>
-    <w:lsdException w:name="List Table 1 Light Accent 3" w:uiPriority="46"/>
-    <w:lsdException w:name="List Table 2 Accent 3" w:uiPriority="47"/>
-    <w:lsdException w:name="List Table 3 Accent 3" w:uiPriority="48"/>
-    <w:lsdException w:name="List Table 4 Accent 3" w:uiPriority="49"/>
-    <w:lsdException w:name="List Table 5 Dark Accent 3" w:uiPriority="50"/>
-    <w:lsdException w:name="List Table 6 Colorful Accent 3" w:uiPriority="51"/>
-    <w:lsdException w:name="List Table 7 Colorful Accent 3" w:uiPriority="52"/>
-    <w:lsdException w:name="List Table 1 Light Accent 4" w:uiPriority="46"/>
-    <w:lsdException w:name="List Table 2 Accent 4" w:uiPriority="47"/>
-    <w:lsdException w:name="List Table 3 Accent 4" w:uiPriority="48"/>
-    <w:lsdException w:name="List Table 4 Accent 4" w:uiPriority="49"/>
-    <w:lsdException w:name="List Table 5 Dark Accent 4" w:uiPriority="50"/>
-    <w:lsdException w:name="List Table 6 Colorful Accent 4" w:uiPriority="51"/>
-    <w:lsdException w:name="List Table 7 Colorful Accent 4" w:uiPriority="52"/>
-    <w:lsdException w:name="List Table 1 Light Accent 5" w:uiPriority="46"/>
-    <w:lsdException w:name="List Table 2 Accent 5" w:uiPriority="47"/>
-    <w:lsdException w:name="List Table 3 Accent 5" w:uiPriority="48"/>
-    <w:lsdException w:name="List Table 4 Accent 5" w:uiPriority="49"/>
-    <w:lsdException w:name="List Table 5 Dark Accent 5" w:uiPriority="50"/>
-    <w:lsdException w:name="List Table 6 Colorful Accent 5" w:uiPriority="51"/>
-    <w:lsdException w:name="List Table 7 Colorful Accent 5" w:uiPriority="52"/>
-    <w:lsdException w:name="List Table 1 Light Accent 6" w:uiPriority="46"/>
-    <w:lsdException w:name="List Table 2 Accent 6" w:uiPriority="47"/>
-    <w:lsdException w:name="List Table 3 Accent 6" w:uiPriority="48"/>
-    <w:lsdException w:name="List Table 4 Accent 6" w:uiPriority="49"/>
-    <w:lsdException w:name="List Table 5 Dark Accent 6" w:uiPriority="50"/>
-    <w:lsdException w:name="List Table 6 Colorful Accent 6" w:uiPriority="51"/>
-    <w:lsdException w:name="List Table 7 Colorful Accent 6" w:uiPriority="52"/>
+  <w:latentStyles w:defLockedState="0" w:defUIPriority="99" w:defSemiHidden="1" w:defUnhideWhenUsed="1" w:defQFormat="0" w:count="267">
+    <w:lsdException w:name="Normal" w:semiHidden="0" w:uiPriority="0" w:unhideWhenUsed="0" w:qFormat="1"/>
+    <w:lsdException w:name="heading 1" w:semiHidden="0" w:uiPriority="9" w:unhideWhenUsed="0" w:qFormat="1"/>
+    <w:lsdException w:name="heading 2" w:uiPriority="9" w:qFormat="1"/>
+    <w:lsdException w:name="heading 3" w:uiPriority="9" w:qFormat="1"/>
+    <w:lsdException w:name="heading 4" w:uiPriority="9" w:qFormat="1"/>
+    <w:lsdException w:name="heading 5" w:uiPriority="9" w:qFormat="1"/>
+    <w:lsdException w:name="heading 6" w:uiPriority="9" w:qFormat="1"/>
+    <w:lsdException w:name="heading 7" w:uiPriority="9" w:qFormat="1"/>
+    <w:lsdException w:name="heading 8" w:uiPriority="9" w:qFormat="1"/>
+    <w:lsdException w:name="heading 9" w:uiPriority="9" w:qFormat="1"/>
+    <w:lsdException w:name="toc 1" w:uiPriority="39"/>
+    <w:lsdException w:name="toc 2" w:uiPriority="39"/>
+    <w:lsdException w:name="toc 3" w:uiPriority="39"/>
+    <w:lsdException w:name="toc 4" w:uiPriority="39"/>
+    <w:lsdException w:name="toc 5" w:uiPriority="39"/>
+    <w:lsdException w:name="toc 6" w:uiPriority="39"/>
+    <w:lsdException w:name="toc 7" w:uiPriority="39"/>
+    <w:lsdException w:name="toc 8" w:uiPriority="39"/>
+    <w:lsdException w:name="toc 9" w:uiPriority="39"/>
+    <w:lsdException w:name="caption" w:uiPriority="35" w:qFormat="1"/>
+    <w:lsdException w:name="Title" w:semiHidden="0" w:uiPriority="10" w:unhideWhenUsed="0" w:qFormat="1"/>
+    <w:lsdException w:name="Default Paragraph Font" w:uiPriority="1"/>
+    <w:lsdException w:name="Subtitle" w:semiHidden="0" w:uiPriority="11" w:unhideWhenUsed="0" w:qFormat="1"/>
+    <w:lsdException w:name="Strong" w:semiHidden="0" w:uiPriority="22" w:unhideWhenUsed="0" w:qFormat="1"/>
+    <w:lsdException w:name="Emphasis" w:semiHidden="0" w:uiPriority="20" w:unhideWhenUsed="0" w:qFormat="1"/>
+    <w:lsdException w:name="Table Grid" w:semiHidden="0" w:uiPriority="39" w:unhideWhenUsed="0"/>
+    <w:lsdException w:name="Placeholder Text" w:unhideWhenUsed="0"/>
+    <w:lsdException w:name="No Spacing" w:semiHidden="0" w:uiPriority="1" w:unhideWhenUsed="0" w:qFormat="1"/>
+    <w:lsdException w:name="Light Shading" w:semiHidden="0" w:uiPriority="60" w:unhideWhenUsed="0"/>
+    <w:lsdException w:name="Light List" w:semiHidden="0" w:uiPriority="61" w:unhideWhenUsed="0"/>
+    <w:lsdException w:name="Light Grid" w:semiHidden="0" w:uiPriority="62" w:unhideWhenUsed="0"/>
+    <w:lsdException w:name="Medium Shading 1" w:semiHidden="0" w:uiPriority="63" w:unhideWhenUsed="0"/>
+    <w:lsdException w:name="Medium Shading 2" w:semiHidden="0" w:uiPriority="64" w:unhideWhenUsed="0"/>
+    <w:lsdException w:name="Medium List 1" w:semiHidden="0" w:uiPriority="65" w:unhideWhenUsed="0"/>
+    <w:lsdException w:name="Medium List 2" w:semiHidden="0" w:uiPriority="66" w:unhideWhenUsed="0"/>
+    <w:lsdException w:name="Medium Grid 1" w:semiHidden="0" w:uiPriority="67" w:unhideWhenUsed="0"/>
+    <w:lsdException w:name="Medium Grid 2" w:semiHidden="0" w:uiPriority="68" w:unhideWhenUsed="0"/>
+    <w:lsdException w:name="Medium Grid 3" w:semiHidden="0" w:uiPriority="69" w:unhideWhenUsed="0"/>
+    <w:lsdException w:name="Dark List" w:semiHidden="0" w:uiPriority="70" w:unhideWhenUsed="0"/>
+    <w:lsdException w:name="Colorful Shading" w:semiHidden="0" w:uiPriority="71" w:unhideWhenUsed="0"/>
+    <w:lsdException w:name="Colorful List" w:semiHidden="0" w:uiPriority="72" w:unhideWhenUsed="0"/>
+    <w:lsdException w:name="Colorful Grid" w:semiHidden="0" w:uiPriority="73" w:unhideWhenUsed="0"/>
+    <w:lsdException w:name="Light Shading Accent 1" w:semiHidden="0" w:uiPriority="60" w:unhideWhenUsed="0"/>
+    <w:lsdException w:name="Light List Accent 1" w:semiHidden="0" w:uiPriority="61" w:unhideWhenUsed="0"/>
+    <w:lsdException w:name="Light Grid Accent 1" w:semiHidden="0" w:uiPriority="62" w:unhideWhenUsed="0"/>
+    <w:lsdException w:name="Medium Shading 1 Accent 1" w:semiHidden="0" w:uiPriority="63" w:unhideWhenUsed="0"/>
+    <w:lsdException w:name="Medium Shading 2 Accent 1" w:semiHidden="0" w:uiPriority="64" w:unhideWhenUsed="0"/>
+    <w:lsdException w:name="Medium List 1 Accent 1" w:semiHidden="0" w:uiPriority="65" w:unhideWhenUsed="0"/>
+    <w:lsdException w:name="Revision" w:unhideWhenUsed="0"/>
+    <w:lsdException w:name="List Paragraph" w:semiHidden="0" w:uiPriority="34" w:unhideWhenUsed="0" w:qFormat="1"/>
+    <w:lsdException w:name="Quote" w:semiHidden="0" w:uiPriority="29" w:unhideWhenUsed="0" w:qFormat="1"/>
+    <w:lsdException w:name="Intense Quote" w:semiHidden="0" w:uiPriority="30" w:unhideWhenUsed="0" w:qFormat="1"/>
+    <w:lsdException w:name="Medium List 2 Accent 1" w:semiHidden="0" w:uiPriority="66" w:unhideWhenUsed="0"/>
+    <w:lsdException w:name="Medium Grid 1 Accent 1" w:semiHidden="0" w:uiPriority="67" w:unhideWhenUsed="0"/>
+    <w:lsdException w:name="Medium Grid 2 Accent 1" w:semiHidden="0" w:uiPriority="68" w:unhideWhenUsed="0"/>
+    <w:lsdException w:name="Medium Grid 3 Accent 1" w:semiHidden="0" w:uiPriority="69" w:unhideWhenUsed="0"/>
+    <w:lsdException w:name="Dark List Accent 1" w:semiHidden="0" w:uiPriority="70" w:unhideWhenUsed="0"/>
+    <w:lsdException w:name="Colorful Shading Accent 1" w:semiHidden="0" w:uiPriority="71" w:unhideWhenUsed="0"/>
+    <w:lsdException w:name="Colorful List Accent 1" w:semiHidden="0" w:uiPriority="72" w:unhideWhenUsed="0"/>
+    <w:lsdException w:name="Colorful Grid Accent 1" w:semiHidden="0" w:uiPriority="73" w:unhideWhenUsed="0"/>
+    <w:lsdException w:name="Light Shading Accent 2" w:semiHidden="0" w:uiPriority="60" w:unhideWhenUsed="0"/>
+    <w:lsdException w:name="Light List Accent 2" w:semiHidden="0" w:uiPriority="61" w:unhideWhenUsed="0"/>
+    <w:lsdException w:name="Light Grid Accent 2" w:semiHidden="0" w:uiPriority="62" w:unhideWhenUsed="0"/>
+    <w:lsdException w:name="Medium Shading 1 Accent 2" w:semiHidden="0" w:uiPriority="63" w:unhideWhenUsed="0"/>
+    <w:lsdException w:name="Medium Shading 2 Accent 2" w:semiHidden="0" w:uiPriority="64" w:unhideWhenUsed="0"/>
+    <w:lsdException w:name="Medium List 1 Accent 2" w:semiHidden="0" w:uiPriority="65" w:unhideWhenUsed="0"/>
+    <w:lsdException w:name="Medium List 2 Accent 2" w:semiHidden="0" w:uiPriority="66" w:unhideWhenUsed="0"/>
+    <w:lsdException w:name="Medium Grid 1 Accent 2" w:semiHidden="0" w:uiPriority="67" w:unhideWhenUsed="0"/>
+    <w:lsdException w:name="Medium Grid 2 Accent 2" w:semiHidden="0" w:uiPriority="68" w:unhideWhenUsed="0"/>
+    <w:lsdException w:name="Medium Grid 3 Accent 2" w:semiHidden="0" w:uiPriority="69" w:unhideWhenUsed="0"/>
+    <w:lsdException w:name="Dark List Accent 2" w:semiHidden="0" w:uiPriority="70" w:unhideWhenUsed="0"/>
+    <w:lsdException w:name="Colorful Shading Accent 2" w:semiHidden="0" w:uiPriority="71" w:unhideWhenUsed="0"/>
+    <w:lsdException w:name="Colorful List Accent 2" w:semiHidden="0" w:uiPriority="72" w:unhideWhenUsed="0"/>
+    <w:lsdException w:name="Colorful Grid Accent 2" w:semiHidden="0" w:uiPriority="73" w:unhideWhenUsed="0"/>
+    <w:lsdException w:name="Light Shading Accent 3" w:semiHidden="0" w:uiPriority="60" w:unhideWhenUsed="0"/>
+    <w:lsdException w:name="Light List Accent 3" w:semiHidden="0" w:uiPriority="61" w:unhideWhenUsed="0"/>
+    <w:lsdException w:name="Light Grid Accent 3" w:semiHidden="0" w:uiPriority="62" w:unhideWhenUsed="0"/>
+    <w:lsdException w:name="Medium Shading 1 Accent 3" w:semiHidden="0" w:uiPriority="63" w:unhideWhenUsed="0"/>
+    <w:lsdException w:name="Medium Shading 2 Accent 3" w:semiHidden="0" w:uiPriority="64" w:unhideWhenUsed="0"/>
+    <w:lsdException w:name="Medium List 1 Accent 3" w:semiHidden="0" w:uiPriority="65" w:unhideWhenUsed="0"/>
+    <w:lsdException w:name="Medium List 2 Accent 3" w:semiHidden="0" w:uiPriority="66" w:unhideWhenUsed="0"/>
+    <w:lsdException w:name="Medium Grid 1 Accent 3" w:semiHidden="0" w:uiPriority="67" w:unhideWhenUsed="0"/>
+    <w:lsdException w:name="Medium Grid 2 Accent 3" w:semiHidden="0" w:uiPriority="68" w:unhideWhenUsed="0"/>
+    <w:lsdException w:name="Medium Grid 3 Accent 3" w:semiHidden="0" w:uiPriority="69" w:unhideWhenUsed="0"/>
+    <w:lsdException w:name="Dark List Accent 3" w:semiHidden="0" w:uiPriority="70" w:unhideWhenUsed="0"/>
+    <w:lsdException w:name="Colorful Shading Accent 3" w:semiHidden="0" w:uiPriority="71" w:unhideWhenUsed="0"/>
+    <w:lsdException w:name="Colorful List Accent 3" w:semiHidden="0" w:uiPriority="72" w:unhideWhenUsed="0"/>
+    <w:lsdException w:name="Colorful Grid Accent 3" w:semiHidden="0" w:uiPriority="73" w:unhideWhenUsed="0"/>
+    <w:lsdException w:name="Light Shading Accent 4" w:semiHidden="0" w:uiPriority="60" w:unhideWhenUsed="0"/>
+    <w:lsdException w:name="Light List Accent 4" w:semiHidden="0" w:uiPriority="61" w:unhideWhenUsed="0"/>
+    <w:lsdException w:name="Light Grid Accent 4" w:semiHidden="0" w:uiPriority="62" w:unhideWhenUsed="0"/>
+    <w:lsdException w:name="Medium Shading 1 Accent 4" w:semiHidden="0" w:uiPriority="63" w:unhideWhenUsed="0"/>
+    <w:lsdException w:name="Medium Shading 2 Accent 4" w:semiHidden="0" w:uiPriority="64" w:unhideWhenUsed="0"/>
+    <w:lsdException w:name="Medium List 1 Accent 4" w:semiHidden="0" w:uiPriority="65" w:unhideWhenUsed="0"/>
+    <w:lsdException w:name="Medium List 2 Accent 4" w:semiHidden="0" w:uiPriority="66" w:unhideWhenUsed="0"/>
+    <w:lsdException w:name="Medium Grid 1 Accent 4" w:semiHidden="0" w:uiPriority="67" w:unhideWhenUsed="0"/>
+    <w:lsdException w:name="Medium Grid 2 Accent 4" w:semiHidden="0" w:uiPriority="68" w:unhideWhenUsed="0"/>
+    <w:lsdException w:name="Medium Grid 3 Accent 4" w:semiHidden="0" w:uiPriority="69" w:unhideWhenUsed="0"/>
+    <w:lsdException w:name="Dark List Accent 4" w:semiHidden="0" w:uiPriority="70" w:unhideWhenUsed="0"/>
+    <w:lsdException w:name="Colorful Shading Accent 4" w:semiHidden="0" w:uiPriority="71" w:unhideWhenUsed="0"/>
+    <w:lsdException w:name="Colorful List Accent 4" w:semiHidden="0" w:uiPriority="72" w:unhideWhenUsed="0"/>
+    <w:lsdException w:name="Colorful Grid Accent 4" w:semiHidden="0" w:uiPriority="73" w:unhideWhenUsed="0"/>
+    <w:lsdException w:name="Light Shading Accent 5" w:semiHidden="0" w:uiPriority="60" w:unhideWhenUsed="0"/>
+    <w:lsdException w:name="Light List Accent 5" w:semiHidden="0" w:uiPriority="61" w:unhideWhenUsed="0"/>
+    <w:lsdException w:name="Light Grid Accent 5" w:semiHidden="0" w:uiPriority="62" w:unhideWhenUsed="0"/>
+    <w:lsdException w:name="Medium Shading 1 Accent 5" w:semiHidden="0" w:uiPriority="63" w:unhideWhenUsed="0"/>
+    <w:lsdException w:name="Medium Shading 2 Accent 5" w:semiHidden="0" w:uiPriority="64" w:unhideWhenUsed="0"/>
+    <w:lsdException w:name="Medium List 1 Accent 5" w:semiHidden="0" w:uiPriority="65" w:unhideWhenUsed="0"/>
+    <w:lsdException w:name="Medium List 2 Accent 5" w:semiHidden="0" w:uiPriority="66" w:unhideWhenUsed="0"/>
+    <w:lsdException w:name="Medium Grid 1 Accent 5" w:semiHidden="0" w:uiPriority="67" w:unhideWhenUsed="0"/>
+    <w:lsdException w:name="Medium Grid 2 Accent 5" w:semiHidden="0" w:uiPriority="68" w:unhideWhenUsed="0"/>
+    <w:lsdException w:name="Medium Grid 3 Accent 5" w:semiHidden="0" w:uiPriority="69" w:unhideWhenUsed="0"/>
+    <w:lsdException w:name="Dark List Accent 5" w:semiHidden="0" w:uiPriority="70" w:unhideWhenUsed="0"/>
+    <w:lsdException w:name="Colorful Shading Accent 5" w:semiHidden="0" w:uiPriority="71" w:unhideWhenUsed="0"/>
+    <w:lsdException w:name="Colorful List Accent 5" w:semiHidden="0" w:uiPriority="72" w:unhideWhenUsed="0"/>
+    <w:lsdException w:name="Colorful Grid Accent 5" w:semiHidden="0" w:uiPriority="73" w:unhideWhenUsed="0"/>
+    <w:lsdException w:name="Light Shading Accent 6" w:semiHidden="0" w:uiPriority="60" w:unhideWhenUsed="0"/>
+    <w:lsdException w:name="Light List Accent 6" w:semiHidden="0" w:uiPriority="61" w:unhideWhenUsed="0"/>
+    <w:lsdException w:name="Light Grid Accent 6" w:semiHidden="0" w:uiPriority="62" w:unhideWhenUsed="0"/>
+    <w:lsdException w:name="Medium Shading 1 Accent 6" w:semiHidden="0" w:uiPriority="63" w:unhideWhenUsed="0"/>
+    <w:lsdException w:name="Medium Shading 2 Accent 6" w:semiHidden="0" w:uiPriority="64" w:unhideWhenUsed="0"/>
+    <w:lsdException w:name="Medium List 1 Accent 6" w:semiHidden="0" w:uiPriority="65" w:unhideWhenUsed="0"/>
+    <w:lsdException w:name="Medium List 2 Accent 6" w:semiHidden="0" w:uiPriority="66" w:unhideWhenUsed="0"/>
+    <w:lsdException w:name="Medium Grid 1 Accent 6" w:semiHidden="0" w:uiPriority="67" w:unhideWhenUsed="0"/>
+    <w:lsdException w:name="Medium Grid 2 Accent 6" w:semiHidden="0" w:uiPriority="68" w:unhideWhenUsed="0"/>
+    <w:lsdException w:name="Medium Grid 3 Accent 6" w:semiHidden="0" w:uiPriority="69" w:unhideWhenUsed="0"/>
+    <w:lsdException w:name="Dark List Accent 6" w:semiHidden="0" w:uiPriority="70" w:unhideWhenUsed="0"/>
+    <w:lsdException w:name="Colorful Shading Accent 6" w:semiHidden="0" w:uiPriority="71" w:unhideWhenUsed="0"/>
+    <w:lsdException w:name="Colorful List Accent 6" w:semiHidden="0" w:uiPriority="72" w:unhideWhenUsed="0"/>
+    <w:lsdException w:name="Colorful Grid Accent 6" w:semiHidden="0" w:uiPriority="73" w:unhideWhenUsed="0"/>
+    <w:lsdException w:name="Subtle Emphasis" w:semiHidden="0" w:uiPriority="19" w:unhideWhenUsed="0" w:qFormat="1"/>
+    <w:lsdException w:name="Intense Emphasis" w:semiHidden="0" w:uiPriority="21" w:unhideWhenUsed="0" w:qFormat="1"/>
+    <w:lsdException w:name="Subtle Reference" w:semiHidden="0" w:uiPriority="31" w:unhideWhenUsed="0" w:qFormat="1"/>
+    <w:lsdException w:name="Intense Reference" w:semiHidden="0" w:uiPriority="32" w:unhideWhenUsed="0" w:qFormat="1"/>
+    <w:lsdException w:name="Book Title" w:semiHidden="0" w:uiPriority="33" w:unhideWhenUsed="0" w:qFormat="1"/>
+    <w:lsdException w:name="Bibliography" w:uiPriority="37"/>
+    <w:lsdException w:name="TOC Heading" w:uiPriority="39" w:qFormat="1"/>
   </w:latentStyles>
   <w:style w:type="paragraph" w:default="1" w:styleId="Normal">
     <w:name w:val="Normal"/>
@@ -2466,6 +2440,7 @@
   <w:style w:type="character" w:default="1" w:styleId="DefaultParagraphFont">
     <w:name w:val="Default Paragraph Font"/>
     <w:uiPriority w:val="1"/>
+    <w:semiHidden/>
     <w:unhideWhenUsed/>
   </w:style>
   <w:style w:type="table" w:default="1" w:styleId="TableNormal">
@@ -2559,6 +2534,327 @@
       </w:tblCellMar>
     </w:tblPr>
   </w:style>
+  <w:style w:type="paragraph" w:styleId="BalloonText">
+    <w:name w:val="Balloon Text"/>
+    <w:basedOn w:val="Normal"/>
+    <w:link w:val="BalloonTextChar"/>
+    <w:uiPriority w:val="99"/>
+    <w:semiHidden/>
+    <w:unhideWhenUsed/>
+    <w:rsid w:val="00B44A02"/>
+    <w:pPr>
+      <w:spacing w:after="0" w:line="240" w:lineRule="auto"/>
+    </w:pPr>
+    <w:rPr>
+      <w:rFonts w:ascii="Tahoma" w:hAnsi="Tahoma" w:cs="Tahoma"/>
+      <w:sz w:val="16"/>
+      <w:szCs w:val="16"/>
+    </w:rPr>
+  </w:style>
+  <w:style w:type="character" w:customStyle="1" w:styleId="BalloonTextChar">
+    <w:name w:val="Balloon Text Char"/>
+    <w:basedOn w:val="DefaultParagraphFont"/>
+    <w:link w:val="BalloonText"/>
+    <w:uiPriority w:val="99"/>
+    <w:semiHidden/>
+    <w:rsid w:val="00B44A02"/>
+    <w:rPr>
+      <w:rFonts w:ascii="Tahoma" w:hAnsi="Tahoma" w:cs="Tahoma"/>
+      <w:sz w:val="16"/>
+      <w:szCs w:val="16"/>
+    </w:rPr>
+  </w:style>
+</w:styles>
+</file>
+
+<file path=word/stylesWithEffects.xml><?xml version="1.0" encoding="utf-8"?>
+<w:styles xmlns:wpc="http://schemas.microsoft.com/office/word/2010/wordprocessingCanvas" xmlns:mc="http://schemas.openxmlformats.org/markup-compatibility/2006" xmlns:o="urn:schemas-microsoft-com:office:office" xmlns:r="http://schemas.openxmlformats.org/officeDocument/2006/relationships" xmlns:m="http://schemas.openxmlformats.org/officeDocument/2006/math" xmlns:v="urn:schemas-microsoft-com:vml" xmlns:wp14="http://schemas.microsoft.com/office/word/2010/wordprocessingDrawing" xmlns:wp="http://schemas.openxmlformats.org/drawingml/2006/wordprocessingDrawing" xmlns:w10="urn:schemas-microsoft-com:office:word" xmlns:w="http://schemas.openxmlformats.org/wordprocessingml/2006/main" xmlns:w14="http://schemas.microsoft.com/office/word/2010/wordml" xmlns:wpg="http://schemas.microsoft.com/office/word/2010/wordprocessingGroup" xmlns:wpi="http://schemas.microsoft.com/office/word/2010/wordprocessingInk" xmlns:wne="http://schemas.microsoft.com/office/word/2006/wordml" xmlns:wps="http://schemas.microsoft.com/office/word/2010/wordprocessingShape" mc:Ignorable="w14 wp14">
+  <w:docDefaults>
+    <w:rPrDefault>
+      <w:rPr>
+        <w:rFonts w:asciiTheme="minorHAnsi" w:eastAsiaTheme="minorHAnsi" w:hAnsiTheme="minorHAnsi" w:cstheme="minorBidi"/>
+        <w:sz w:val="22"/>
+        <w:szCs w:val="22"/>
+        <w:lang w:val="en-CA" w:eastAsia="en-US" w:bidi="ar-SA"/>
+      </w:rPr>
+    </w:rPrDefault>
+    <w:pPrDefault>
+      <w:pPr>
+        <w:spacing w:after="160" w:line="259" w:lineRule="auto"/>
+      </w:pPr>
+    </w:pPrDefault>
+  </w:docDefaults>
+  <w:latentStyles w:defLockedState="0" w:defUIPriority="99" w:defSemiHidden="1" w:defUnhideWhenUsed="1" w:defQFormat="0" w:count="267">
+    <w:lsdException w:name="Normal" w:semiHidden="0" w:uiPriority="0" w:unhideWhenUsed="0" w:qFormat="1"/>
+    <w:lsdException w:name="heading 1" w:semiHidden="0" w:uiPriority="9" w:unhideWhenUsed="0" w:qFormat="1"/>
+    <w:lsdException w:name="heading 2" w:uiPriority="9" w:qFormat="1"/>
+    <w:lsdException w:name="heading 3" w:uiPriority="9" w:qFormat="1"/>
+    <w:lsdException w:name="heading 4" w:uiPriority="9" w:qFormat="1"/>
+    <w:lsdException w:name="heading 5" w:uiPriority="9" w:qFormat="1"/>
+    <w:lsdException w:name="heading 6" w:uiPriority="9" w:qFormat="1"/>
+    <w:lsdException w:name="heading 7" w:uiPriority="9" w:qFormat="1"/>
+    <w:lsdException w:name="heading 8" w:uiPriority="9" w:qFormat="1"/>
+    <w:lsdException w:name="heading 9" w:uiPriority="9" w:qFormat="1"/>
+    <w:lsdException w:name="toc 1" w:uiPriority="39"/>
+    <w:lsdException w:name="toc 2" w:uiPriority="39"/>
+    <w:lsdException w:name="toc 3" w:uiPriority="39"/>
+    <w:lsdException w:name="toc 4" w:uiPriority="39"/>
+    <w:lsdException w:name="toc 5" w:uiPriority="39"/>
+    <w:lsdException w:name="toc 6" w:uiPriority="39"/>
+    <w:lsdException w:name="toc 7" w:uiPriority="39"/>
+    <w:lsdException w:name="toc 8" w:uiPriority="39"/>
+    <w:lsdException w:name="toc 9" w:uiPriority="39"/>
+    <w:lsdException w:name="caption" w:uiPriority="35" w:qFormat="1"/>
+    <w:lsdException w:name="Title" w:semiHidden="0" w:uiPriority="10" w:unhideWhenUsed="0" w:qFormat="1"/>
+    <w:lsdException w:name="Default Paragraph Font" w:uiPriority="1"/>
+    <w:lsdException w:name="Subtitle" w:semiHidden="0" w:uiPriority="11" w:unhideWhenUsed="0" w:qFormat="1"/>
+    <w:lsdException w:name="Strong" w:semiHidden="0" w:uiPriority="22" w:unhideWhenUsed="0" w:qFormat="1"/>
+    <w:lsdException w:name="Emphasis" w:semiHidden="0" w:uiPriority="20" w:unhideWhenUsed="0" w:qFormat="1"/>
+    <w:lsdException w:name="Table Grid" w:semiHidden="0" w:uiPriority="39" w:unhideWhenUsed="0"/>
+    <w:lsdException w:name="Placeholder Text" w:unhideWhenUsed="0"/>
+    <w:lsdException w:name="No Spacing" w:semiHidden="0" w:uiPriority="1" w:unhideWhenUsed="0" w:qFormat="1"/>
+    <w:lsdException w:name="Light Shading" w:semiHidden="0" w:uiPriority="60" w:unhideWhenUsed="0"/>
+    <w:lsdException w:name="Light List" w:semiHidden="0" w:uiPriority="61" w:unhideWhenUsed="0"/>
+    <w:lsdException w:name="Light Grid" w:semiHidden="0" w:uiPriority="62" w:unhideWhenUsed="0"/>
+    <w:lsdException w:name="Medium Shading 1" w:semiHidden="0" w:uiPriority="63" w:unhideWhenUsed="0"/>
+    <w:lsdException w:name="Medium Shading 2" w:semiHidden="0" w:uiPriority="64" w:unhideWhenUsed="0"/>
+    <w:lsdException w:name="Medium List 1" w:semiHidden="0" w:uiPriority="65" w:unhideWhenUsed="0"/>
+    <w:lsdException w:name="Medium List 2" w:semiHidden="0" w:uiPriority="66" w:unhideWhenUsed="0"/>
+    <w:lsdException w:name="Medium Grid 1" w:semiHidden="0" w:uiPriority="67" w:unhideWhenUsed="0"/>
+    <w:lsdException w:name="Medium Grid 2" w:semiHidden="0" w:uiPriority="68" w:unhideWhenUsed="0"/>
+    <w:lsdException w:name="Medium Grid 3" w:semiHidden="0" w:uiPriority="69" w:unhideWhenUsed="0"/>
+    <w:lsdException w:name="Dark List" w:semiHidden="0" w:uiPriority="70" w:unhideWhenUsed="0"/>
+    <w:lsdException w:name="Colorful Shading" w:semiHidden="0" w:uiPriority="71" w:unhideWhenUsed="0"/>
+    <w:lsdException w:name="Colorful List" w:semiHidden="0" w:uiPriority="72" w:unhideWhenUsed="0"/>
+    <w:lsdException w:name="Colorful Grid" w:semiHidden="0" w:uiPriority="73" w:unhideWhenUsed="0"/>
+    <w:lsdException w:name="Light Shading Accent 1" w:semiHidden="0" w:uiPriority="60" w:unhideWhenUsed="0"/>
+    <w:lsdException w:name="Light List Accent 1" w:semiHidden="0" w:uiPriority="61" w:unhideWhenUsed="0"/>
+    <w:lsdException w:name="Light Grid Accent 1" w:semiHidden="0" w:uiPriority="62" w:unhideWhenUsed="0"/>
+    <w:lsdException w:name="Medium Shading 1 Accent 1" w:semiHidden="0" w:uiPriority="63" w:unhideWhenUsed="0"/>
+    <w:lsdException w:name="Medium Shading 2 Accent 1" w:semiHidden="0" w:uiPriority="64" w:unhideWhenUsed="0"/>
+    <w:lsdException w:name="Medium List 1 Accent 1" w:semiHidden="0" w:uiPriority="65" w:unhideWhenUsed="0"/>
+    <w:lsdException w:name="Revision" w:unhideWhenUsed="0"/>
+    <w:lsdException w:name="List Paragraph" w:semiHidden="0" w:uiPriority="34" w:unhideWhenUsed="0" w:qFormat="1"/>
+    <w:lsdException w:name="Quote" w:semiHidden="0" w:uiPriority="29" w:unhideWhenUsed="0" w:qFormat="1"/>
+    <w:lsdException w:name="Intense Quote" w:semiHidden="0" w:uiPriority="30" w:unhideWhenUsed="0" w:qFormat="1"/>
+    <w:lsdException w:name="Medium List 2 Accent 1" w:semiHidden="0" w:uiPriority="66" w:unhideWhenUsed="0"/>
+    <w:lsdException w:name="Medium Grid 1 Accent 1" w:semiHidden="0" w:uiPriority="67" w:unhideWhenUsed="0"/>
+    <w:lsdException w:name="Medium Grid 2 Accent 1" w:semiHidden="0" w:uiPriority="68" w:unhideWhenUsed="0"/>
+    <w:lsdException w:name="Medium Grid 3 Accent 1" w:semiHidden="0" w:uiPriority="69" w:unhideWhenUsed="0"/>
+    <w:lsdException w:name="Dark List Accent 1" w:semiHidden="0" w:uiPriority="70" w:unhideWhenUsed="0"/>
+    <w:lsdException w:name="Colorful Shading Accent 1" w:semiHidden="0" w:uiPriority="71" w:unhideWhenUsed="0"/>
+    <w:lsdException w:name="Colorful List Accent 1" w:semiHidden="0" w:uiPriority="72" w:unhideWhenUsed="0"/>
+    <w:lsdException w:name="Colorful Grid Accent 1" w:semiHidden="0" w:uiPriority="73" w:unhideWhenUsed="0"/>
+    <w:lsdException w:name="Light Shading Accent 2" w:semiHidden="0" w:uiPriority="60" w:unhideWhenUsed="0"/>
+    <w:lsdException w:name="Light List Accent 2" w:semiHidden="0" w:uiPriority="61" w:unhideWhenUsed="0"/>
+    <w:lsdException w:name="Light Grid Accent 2" w:semiHidden="0" w:uiPriority="62" w:unhideWhenUsed="0"/>
+    <w:lsdException w:name="Medium Shading 1 Accent 2" w:semiHidden="0" w:uiPriority="63" w:unhideWhenUsed="0"/>
+    <w:lsdException w:name="Medium Shading 2 Accent 2" w:semiHidden="0" w:uiPriority="64" w:unhideWhenUsed="0"/>
+    <w:lsdException w:name="Medium List 1 Accent 2" w:semiHidden="0" w:uiPriority="65" w:unhideWhenUsed="0"/>
+    <w:lsdException w:name="Medium List 2 Accent 2" w:semiHidden="0" w:uiPriority="66" w:unhideWhenUsed="0"/>
+    <w:lsdException w:name="Medium Grid 1 Accent 2" w:semiHidden="0" w:uiPriority="67" w:unhideWhenUsed="0"/>
+    <w:lsdException w:name="Medium Grid 2 Accent 2" w:semiHidden="0" w:uiPriority="68" w:unhideWhenUsed="0"/>
+    <w:lsdException w:name="Medium Grid 3 Accent 2" w:semiHidden="0" w:uiPriority="69" w:unhideWhenUsed="0"/>
+    <w:lsdException w:name="Dark List Accent 2" w:semiHidden="0" w:uiPriority="70" w:unhideWhenUsed="0"/>
+    <w:lsdException w:name="Colorful Shading Accent 2" w:semiHidden="0" w:uiPriority="71" w:unhideWhenUsed="0"/>
+    <w:lsdException w:name="Colorful List Accent 2" w:semiHidden="0" w:uiPriority="72" w:unhideWhenUsed="0"/>
+    <w:lsdException w:name="Colorful Grid Accent 2" w:semiHidden="0" w:uiPriority="73" w:unhideWhenUsed="0"/>
+    <w:lsdException w:name="Light Shading Accent 3" w:semiHidden="0" w:uiPriority="60" w:unhideWhenUsed="0"/>
+    <w:lsdException w:name="Light List Accent 3" w:semiHidden="0" w:uiPriority="61" w:unhideWhenUsed="0"/>
+    <w:lsdException w:name="Light Grid Accent 3" w:semiHidden="0" w:uiPriority="62" w:unhideWhenUsed="0"/>
+    <w:lsdException w:name="Medium Shading 1 Accent 3" w:semiHidden="0" w:uiPriority="63" w:unhideWhenUsed="0"/>
+    <w:lsdException w:name="Medium Shading 2 Accent 3" w:semiHidden="0" w:uiPriority="64" w:unhideWhenUsed="0"/>
+    <w:lsdException w:name="Medium List 1 Accent 3" w:semiHidden="0" w:uiPriority="65" w:unhideWhenUsed="0"/>
+    <w:lsdException w:name="Medium List 2 Accent 3" w:semiHidden="0" w:uiPriority="66" w:unhideWhenUsed="0"/>
+    <w:lsdException w:name="Medium Grid 1 Accent 3" w:semiHidden="0" w:uiPriority="67" w:unhideWhenUsed="0"/>
+    <w:lsdException w:name="Medium Grid 2 Accent 3" w:semiHidden="0" w:uiPriority="68" w:unhideWhenUsed="0"/>
+    <w:lsdException w:name="Medium Grid 3 Accent 3" w:semiHidden="0" w:uiPriority="69" w:unhideWhenUsed="0"/>
+    <w:lsdException w:name="Dark List Accent 3" w:semiHidden="0" w:uiPriority="70" w:unhideWhenUsed="0"/>
+    <w:lsdException w:name="Colorful Shading Accent 3" w:semiHidden="0" w:uiPriority="71" w:unhideWhenUsed="0"/>
+    <w:lsdException w:name="Colorful List Accent 3" w:semiHidden="0" w:uiPriority="72" w:unhideWhenUsed="0"/>
+    <w:lsdException w:name="Colorful Grid Accent 3" w:semiHidden="0" w:uiPriority="73" w:unhideWhenUsed="0"/>
+    <w:lsdException w:name="Light Shading Accent 4" w:semiHidden="0" w:uiPriority="60" w:unhideWhenUsed="0"/>
+    <w:lsdException w:name="Light List Accent 4" w:semiHidden="0" w:uiPriority="61" w:unhideWhenUsed="0"/>
+    <w:lsdException w:name="Light Grid Accent 4" w:semiHidden="0" w:uiPriority="62" w:unhideWhenUsed="0"/>
+    <w:lsdException w:name="Medium Shading 1 Accent 4" w:semiHidden="0" w:uiPriority="63" w:unhideWhenUsed="0"/>
+    <w:lsdException w:name="Medium Shading 2 Accent 4" w:semiHidden="0" w:uiPriority="64" w:unhideWhenUsed="0"/>
+    <w:lsdException w:name="Medium List 1 Accent 4" w:semiHidden="0" w:uiPriority="65" w:unhideWhenUsed="0"/>
+    <w:lsdException w:name="Medium List 2 Accent 4" w:semiHidden="0" w:uiPriority="66" w:unhideWhenUsed="0"/>
+    <w:lsdException w:name="Medium Grid 1 Accent 4" w:semiHidden="0" w:uiPriority="67" w:unhideWhenUsed="0"/>
+    <w:lsdException w:name="Medium Grid 2 Accent 4" w:semiHidden="0" w:uiPriority="68" w:unhideWhenUsed="0"/>
+    <w:lsdException w:name="Medium Grid 3 Accent 4" w:semiHidden="0" w:uiPriority="69" w:unhideWhenUsed="0"/>
+    <w:lsdException w:name="Dark List Accent 4" w:semiHidden="0" w:uiPriority="70" w:unhideWhenUsed="0"/>
+    <w:lsdException w:name="Colorful Shading Accent 4" w:semiHidden="0" w:uiPriority="71" w:unhideWhenUsed="0"/>
+    <w:lsdException w:name="Colorful List Accent 4" w:semiHidden="0" w:uiPriority="72" w:unhideWhenUsed="0"/>
+    <w:lsdException w:name="Colorful Grid Accent 4" w:semiHidden="0" w:uiPriority="73" w:unhideWhenUsed="0"/>
+    <w:lsdException w:name="Light Shading Accent 5" w:semiHidden="0" w:uiPriority="60" w:unhideWhenUsed="0"/>
+    <w:lsdException w:name="Light List Accent 5" w:semiHidden="0" w:uiPriority="61" w:unhideWhenUsed="0"/>
+    <w:lsdException w:name="Light Grid Accent 5" w:semiHidden="0" w:uiPriority="62" w:unhideWhenUsed="0"/>
+    <w:lsdException w:name="Medium Shading 1 Accent 5" w:semiHidden="0" w:uiPriority="63" w:unhideWhenUsed="0"/>
+    <w:lsdException w:name="Medium Shading 2 Accent 5" w:semiHidden="0" w:uiPriority="64" w:unhideWhenUsed="0"/>
+    <w:lsdException w:name="Medium List 1 Accent 5" w:semiHidden="0" w:uiPriority="65" w:unhideWhenUsed="0"/>
+    <w:lsdException w:name="Medium List 2 Accent 5" w:semiHidden="0" w:uiPriority="66" w:unhideWhenUsed="0"/>
+    <w:lsdException w:name="Medium Grid 1 Accent 5" w:semiHidden="0" w:uiPriority="67" w:unhideWhenUsed="0"/>
+    <w:lsdException w:name="Medium Grid 2 Accent 5" w:semiHidden="0" w:uiPriority="68" w:unhideWhenUsed="0"/>
+    <w:lsdException w:name="Medium Grid 3 Accent 5" w:semiHidden="0" w:uiPriority="69" w:unhideWhenUsed="0"/>
+    <w:lsdException w:name="Dark List Accent 5" w:semiHidden="0" w:uiPriority="70" w:unhideWhenUsed="0"/>
+    <w:lsdException w:name="Colorful Shading Accent 5" w:semiHidden="0" w:uiPriority="71" w:unhideWhenUsed="0"/>
+    <w:lsdException w:name="Colorful List Accent 5" w:semiHidden="0" w:uiPriority="72" w:unhideWhenUsed="0"/>
+    <w:lsdException w:name="Colorful Grid Accent 5" w:semiHidden="0" w:uiPriority="73" w:unhideWhenUsed="0"/>
+    <w:lsdException w:name="Light Shading Accent 6" w:semiHidden="0" w:uiPriority="60" w:unhideWhenUsed="0"/>
+    <w:lsdException w:name="Light List Accent 6" w:semiHidden="0" w:uiPriority="61" w:unhideWhenUsed="0"/>
+    <w:lsdException w:name="Light Grid Accent 6" w:semiHidden="0" w:uiPriority="62" w:unhideWhenUsed="0"/>
+    <w:lsdException w:name="Medium Shading 1 Accent 6" w:semiHidden="0" w:uiPriority="63" w:unhideWhenUsed="0"/>
+    <w:lsdException w:name="Medium Shading 2 Accent 6" w:semiHidden="0" w:uiPriority="64" w:unhideWhenUsed="0"/>
+    <w:lsdException w:name="Medium List 1 Accent 6" w:semiHidden="0" w:uiPriority="65" w:unhideWhenUsed="0"/>
+    <w:lsdException w:name="Medium List 2 Accent 6" w:semiHidden="0" w:uiPriority="66" w:unhideWhenUsed="0"/>
+    <w:lsdException w:name="Medium Grid 1 Accent 6" w:semiHidden="0" w:uiPriority="67" w:unhideWhenUsed="0"/>
+    <w:lsdException w:name="Medium Grid 2 Accent 6" w:semiHidden="0" w:uiPriority="68" w:unhideWhenUsed="0"/>
+    <w:lsdException w:name="Medium Grid 3 Accent 6" w:semiHidden="0" w:uiPriority="69" w:unhideWhenUsed="0"/>
+    <w:lsdException w:name="Dark List Accent 6" w:semiHidden="0" w:uiPriority="70" w:unhideWhenUsed="0"/>
+    <w:lsdException w:name="Colorful Shading Accent 6" w:semiHidden="0" w:uiPriority="71" w:unhideWhenUsed="0"/>
+    <w:lsdException w:name="Colorful List Accent 6" w:semiHidden="0" w:uiPriority="72" w:unhideWhenUsed="0"/>
+    <w:lsdException w:name="Colorful Grid Accent 6" w:semiHidden="0" w:uiPriority="73" w:unhideWhenUsed="0"/>
+    <w:lsdException w:name="Subtle Emphasis" w:semiHidden="0" w:uiPriority="19" w:unhideWhenUsed="0" w:qFormat="1"/>
+    <w:lsdException w:name="Intense Emphasis" w:semiHidden="0" w:uiPriority="21" w:unhideWhenUsed="0" w:qFormat="1"/>
+    <w:lsdException w:name="Subtle Reference" w:semiHidden="0" w:uiPriority="31" w:unhideWhenUsed="0" w:qFormat="1"/>
+    <w:lsdException w:name="Intense Reference" w:semiHidden="0" w:uiPriority="32" w:unhideWhenUsed="0" w:qFormat="1"/>
+    <w:lsdException w:name="Book Title" w:semiHidden="0" w:uiPriority="33" w:unhideWhenUsed="0" w:qFormat="1"/>
+    <w:lsdException w:name="Bibliography" w:uiPriority="37"/>
+    <w:lsdException w:name="TOC Heading" w:uiPriority="39" w:qFormat="1"/>
+  </w:latentStyles>
+  <w:style w:type="paragraph" w:default="1" w:styleId="Normal">
+    <w:name w:val="Normal"/>
+    <w:qFormat/>
+    <w:rsid w:val="00E44F71"/>
+  </w:style>
+  <w:style w:type="character" w:default="1" w:styleId="DefaultParagraphFont">
+    <w:name w:val="Default Paragraph Font"/>
+    <w:uiPriority w:val="1"/>
+    <w:semiHidden/>
+    <w:unhideWhenUsed/>
+  </w:style>
+  <w:style w:type="table" w:default="1" w:styleId="TableNormal">
+    <w:name w:val="Normal Table"/>
+    <w:uiPriority w:val="99"/>
+    <w:semiHidden/>
+    <w:unhideWhenUsed/>
+    <w:tblPr>
+      <w:tblInd w:w="0" w:type="dxa"/>
+      <w:tblCellMar>
+        <w:top w:w="0" w:type="dxa"/>
+        <w:left w:w="108" w:type="dxa"/>
+        <w:bottom w:w="0" w:type="dxa"/>
+        <w:right w:w="108" w:type="dxa"/>
+      </w:tblCellMar>
+    </w:tblPr>
+  </w:style>
+  <w:style w:type="numbering" w:default="1" w:styleId="NoList">
+    <w:name w:val="No List"/>
+    <w:uiPriority w:val="99"/>
+    <w:semiHidden/>
+    <w:unhideWhenUsed/>
+  </w:style>
+  <w:style w:type="paragraph" w:styleId="Header">
+    <w:name w:val="header"/>
+    <w:basedOn w:val="Normal"/>
+    <w:link w:val="HeaderChar"/>
+    <w:uiPriority w:val="99"/>
+    <w:unhideWhenUsed/>
+    <w:rsid w:val="00E44F71"/>
+    <w:pPr>
+      <w:tabs>
+        <w:tab w:val="center" w:pos="4680"/>
+        <w:tab w:val="right" w:pos="9360"/>
+      </w:tabs>
+      <w:spacing w:after="0" w:line="240" w:lineRule="auto"/>
+    </w:pPr>
+  </w:style>
+  <w:style w:type="character" w:customStyle="1" w:styleId="HeaderChar">
+    <w:name w:val="Header Char"/>
+    <w:basedOn w:val="DefaultParagraphFont"/>
+    <w:link w:val="Header"/>
+    <w:uiPriority w:val="99"/>
+    <w:rsid w:val="00E44F71"/>
+  </w:style>
+  <w:style w:type="paragraph" w:styleId="Footer">
+    <w:name w:val="footer"/>
+    <w:basedOn w:val="Normal"/>
+    <w:link w:val="FooterChar"/>
+    <w:uiPriority w:val="99"/>
+    <w:unhideWhenUsed/>
+    <w:rsid w:val="00E44F71"/>
+    <w:pPr>
+      <w:tabs>
+        <w:tab w:val="center" w:pos="4680"/>
+        <w:tab w:val="right" w:pos="9360"/>
+      </w:tabs>
+      <w:spacing w:after="0" w:line="240" w:lineRule="auto"/>
+    </w:pPr>
+  </w:style>
+  <w:style w:type="character" w:customStyle="1" w:styleId="FooterChar">
+    <w:name w:val="Footer Char"/>
+    <w:basedOn w:val="DefaultParagraphFont"/>
+    <w:link w:val="Footer"/>
+    <w:uiPriority w:val="99"/>
+    <w:rsid w:val="00E44F71"/>
+  </w:style>
+  <w:style w:type="table" w:styleId="TableGrid">
+    <w:name w:val="Table Grid"/>
+    <w:basedOn w:val="TableNormal"/>
+    <w:uiPriority w:val="39"/>
+    <w:rsid w:val="00E44F71"/>
+    <w:pPr>
+      <w:spacing w:after="0" w:line="240" w:lineRule="auto"/>
+    </w:pPr>
+    <w:tblPr>
+      <w:tblInd w:w="0" w:type="dxa"/>
+      <w:tblBorders>
+        <w:top w:val="single" w:sz="4" w:space="0" w:color="auto"/>
+        <w:left w:val="single" w:sz="4" w:space="0" w:color="auto"/>
+        <w:bottom w:val="single" w:sz="4" w:space="0" w:color="auto"/>
+        <w:right w:val="single" w:sz="4" w:space="0" w:color="auto"/>
+        <w:insideH w:val="single" w:sz="4" w:space="0" w:color="auto"/>
+        <w:insideV w:val="single" w:sz="4" w:space="0" w:color="auto"/>
+      </w:tblBorders>
+      <w:tblCellMar>
+        <w:top w:w="0" w:type="dxa"/>
+        <w:left w:w="108" w:type="dxa"/>
+        <w:bottom w:w="0" w:type="dxa"/>
+        <w:right w:w="108" w:type="dxa"/>
+      </w:tblCellMar>
+    </w:tblPr>
+  </w:style>
+  <w:style w:type="paragraph" w:styleId="BalloonText">
+    <w:name w:val="Balloon Text"/>
+    <w:basedOn w:val="Normal"/>
+    <w:link w:val="BalloonTextChar"/>
+    <w:uiPriority w:val="99"/>
+    <w:semiHidden/>
+    <w:unhideWhenUsed/>
+    <w:rsid w:val="00B44A02"/>
+    <w:pPr>
+      <w:spacing w:after="0" w:line="240" w:lineRule="auto"/>
+    </w:pPr>
+    <w:rPr>
+      <w:rFonts w:ascii="Tahoma" w:hAnsi="Tahoma" w:cs="Tahoma"/>
+      <w:sz w:val="16"/>
+      <w:szCs w:val="16"/>
+    </w:rPr>
+  </w:style>
+  <w:style w:type="character" w:customStyle="1" w:styleId="BalloonTextChar">
+    <w:name w:val="Balloon Text Char"/>
+    <w:basedOn w:val="DefaultParagraphFont"/>
+    <w:link w:val="BalloonText"/>
+    <w:uiPriority w:val="99"/>
+    <w:semiHidden/>
+    <w:rsid w:val="00B44A02"/>
+    <w:rPr>
+      <w:rFonts w:ascii="Tahoma" w:hAnsi="Tahoma" w:cs="Tahoma"/>
+      <w:sz w:val="16"/>
+      <w:szCs w:val="16"/>
+    </w:rPr>
+  </w:style>
 </w:styles>
 </file>
 
@@ -2605,7 +2901,7 @@
     </a:clrScheme>
     <a:fontScheme name="Office">
       <a:majorFont>
-        <a:latin typeface="Calibri Light" panose="020F0302020204030204"/>
+        <a:latin typeface="Calibri Light"/>
         <a:ea typeface=""/>
         <a:cs typeface=""/>
         <a:font script="Jpan" typeface="游ゴシック Light"/>
@@ -2657,7 +2953,7 @@
         <a:font script="Tfng" typeface="Ebrima"/>
       </a:majorFont>
       <a:minorFont>
-        <a:latin typeface="Calibri" panose="020F0502020204030204"/>
+        <a:latin typeface="Calibri"/>
         <a:ea typeface=""/>
         <a:cs typeface=""/>
         <a:font script="Jpan" typeface="游明朝"/>
@@ -2851,7 +3147,7 @@
   <a:extraClrSchemeLst/>
   <a:extLst>
     <a:ext uri="{05A4C25C-085E-4340-85A3-A5531E510DB2}">
-      <thm15:themeFamily xmlns:thm15="http://schemas.microsoft.com/office/thememl/2012/main" name="Office Theme" id="{62F939B6-93AF-4DB8-9C6B-D6C7DFDC589F}" vid="{4A3C46E8-61CC-4603-A589-7422A47A8E4A}"/>
+      <thm15:themeFamily xmlns:thm15="http://schemas.microsoft.com/office/thememl/2012/main" xmlns="" name="Office Theme" id="{62F939B6-93AF-4DB8-9C6B-D6C7DFDC589F}" vid="{4A3C46E8-61CC-4603-A589-7422A47A8E4A}"/>
     </a:ext>
   </a:extLst>
 </a:theme>

</xml_diff>

<commit_message>
*Updated Milestone 6 presentation to include previous milestones and Design patterns
</commit_message>
<xml_diff>
--- a/Milestone 5/Milestone5 ATDD.docx
+++ b/Milestone 5/Milestone5 ATDD.docx
@@ -397,21 +397,13 @@
               </w:rPr>
               <w:t xml:space="preserve">submitted </w:t>
             </w:r>
-            <w:r>
-              <w:rPr>
-                <w:i/>
-                <w:lang w:val="en-US"/>
-              </w:rPr>
-              <w:t>requ</w:t>
-            </w:r>
-            <w:bookmarkStart w:id="0" w:name="_GoBack"/>
-            <w:bookmarkEnd w:id="0"/>
-            <w:r>
-              <w:rPr>
-                <w:i/>
-                <w:lang w:val="en-US"/>
-              </w:rPr>
-              <w:t xml:space="preserve">est </w:t>
+            <w:proofErr w:type="gramStart"/>
+            <w:r>
+              <w:rPr>
+                <w:i/>
+                <w:lang w:val="en-US"/>
+              </w:rPr>
+              <w:t xml:space="preserve">request </w:t>
             </w:r>
             <w:r>
               <w:rPr>
@@ -420,6 +412,21 @@
               </w:rPr>
               <w:t>.</w:t>
             </w:r>
+            <w:proofErr w:type="gramEnd"/>
+          </w:p>
+        </w:tc>
+        <w:tc>
+          <w:tcPr>
+            <w:tcW w:w="990" w:type="dxa"/>
+          </w:tcPr>
+          <w:p>
+            <w:pPr>
+              <w:spacing w:before="60" w:after="60"/>
+              <w:jc w:val="center"/>
+              <w:rPr>
+                <w:lang w:val="en-US"/>
+              </w:rPr>
+            </w:pPr>
           </w:p>
         </w:tc>
         <w:tc>
@@ -442,20 +449,6 @@
             </w:r>
           </w:p>
         </w:tc>
-        <w:tc>
-          <w:tcPr>
-            <w:tcW w:w="990" w:type="dxa"/>
-          </w:tcPr>
-          <w:p>
-            <w:pPr>
-              <w:spacing w:before="60" w:after="60"/>
-              <w:jc w:val="center"/>
-              <w:rPr>
-                <w:lang w:val="en-US"/>
-              </w:rPr>
-            </w:pPr>
-          </w:p>
-        </w:tc>
       </w:tr>
       <w:tr>
         <w:tc>
@@ -532,26 +525,26 @@
                 <w:lang w:val="en-US"/>
               </w:rPr>
             </w:pPr>
+          </w:p>
+        </w:tc>
+        <w:tc>
+          <w:tcPr>
+            <w:tcW w:w="990" w:type="dxa"/>
+          </w:tcPr>
+          <w:p>
+            <w:pPr>
+              <w:spacing w:before="60" w:after="60"/>
+              <w:jc w:val="center"/>
+              <w:rPr>
+                <w:lang w:val="en-US"/>
+              </w:rPr>
+            </w:pPr>
             <w:r>
               <w:rPr>
                 <w:lang w:val="en-US"/>
               </w:rPr>
               <w:t>*</w:t>
             </w:r>
-          </w:p>
-        </w:tc>
-        <w:tc>
-          <w:tcPr>
-            <w:tcW w:w="990" w:type="dxa"/>
-          </w:tcPr>
-          <w:p>
-            <w:pPr>
-              <w:spacing w:before="60" w:after="60"/>
-              <w:jc w:val="center"/>
-              <w:rPr>
-                <w:lang w:val="en-US"/>
-              </w:rPr>
-            </w:pPr>
           </w:p>
         </w:tc>
       </w:tr>
@@ -779,26 +772,26 @@
                 <w:lang w:val="en-US"/>
               </w:rPr>
             </w:pPr>
+          </w:p>
+        </w:tc>
+        <w:tc>
+          <w:tcPr>
+            <w:tcW w:w="990" w:type="dxa"/>
+          </w:tcPr>
+          <w:p>
+            <w:pPr>
+              <w:spacing w:before="60" w:after="60"/>
+              <w:jc w:val="center"/>
+              <w:rPr>
+                <w:lang w:val="en-US"/>
+              </w:rPr>
+            </w:pPr>
             <w:r>
               <w:rPr>
                 <w:lang w:val="en-US"/>
               </w:rPr>
               <w:t>*</w:t>
             </w:r>
-          </w:p>
-        </w:tc>
-        <w:tc>
-          <w:tcPr>
-            <w:tcW w:w="990" w:type="dxa"/>
-          </w:tcPr>
-          <w:p>
-            <w:pPr>
-              <w:spacing w:before="60" w:after="60"/>
-              <w:jc w:val="center"/>
-              <w:rPr>
-                <w:lang w:val="en-US"/>
-              </w:rPr>
-            </w:pPr>
           </w:p>
         </w:tc>
       </w:tr>
@@ -1021,26 +1014,26 @@
                 <w:lang w:val="en-US"/>
               </w:rPr>
             </w:pPr>
+          </w:p>
+        </w:tc>
+        <w:tc>
+          <w:tcPr>
+            <w:tcW w:w="990" w:type="dxa"/>
+          </w:tcPr>
+          <w:p>
+            <w:pPr>
+              <w:spacing w:before="60" w:after="60"/>
+              <w:jc w:val="center"/>
+              <w:rPr>
+                <w:lang w:val="en-US"/>
+              </w:rPr>
+            </w:pPr>
             <w:r>
               <w:rPr>
                 <w:lang w:val="en-US"/>
               </w:rPr>
               <w:t>*</w:t>
             </w:r>
-          </w:p>
-        </w:tc>
-        <w:tc>
-          <w:tcPr>
-            <w:tcW w:w="990" w:type="dxa"/>
-          </w:tcPr>
-          <w:p>
-            <w:pPr>
-              <w:spacing w:before="60" w:after="60"/>
-              <w:jc w:val="center"/>
-              <w:rPr>
-                <w:lang w:val="en-US"/>
-              </w:rPr>
-            </w:pPr>
           </w:p>
         </w:tc>
       </w:tr>
@@ -1249,26 +1242,26 @@
                 <w:lang w:val="en-US"/>
               </w:rPr>
             </w:pPr>
+          </w:p>
+        </w:tc>
+        <w:tc>
+          <w:tcPr>
+            <w:tcW w:w="990" w:type="dxa"/>
+          </w:tcPr>
+          <w:p>
+            <w:pPr>
+              <w:spacing w:before="60" w:after="60"/>
+              <w:jc w:val="center"/>
+              <w:rPr>
+                <w:lang w:val="en-US"/>
+              </w:rPr>
+            </w:pPr>
             <w:r>
               <w:rPr>
                 <w:lang w:val="en-US"/>
               </w:rPr>
               <w:t>*</w:t>
             </w:r>
-          </w:p>
-        </w:tc>
-        <w:tc>
-          <w:tcPr>
-            <w:tcW w:w="990" w:type="dxa"/>
-          </w:tcPr>
-          <w:p>
-            <w:pPr>
-              <w:spacing w:before="60" w:after="60"/>
-              <w:jc w:val="center"/>
-              <w:rPr>
-                <w:lang w:val="en-US"/>
-              </w:rPr>
-            </w:pPr>
           </w:p>
         </w:tc>
       </w:tr>
@@ -1484,26 +1477,26 @@
                 <w:lang w:val="en-US"/>
               </w:rPr>
             </w:pPr>
+          </w:p>
+        </w:tc>
+        <w:tc>
+          <w:tcPr>
+            <w:tcW w:w="990" w:type="dxa"/>
+          </w:tcPr>
+          <w:p>
+            <w:pPr>
+              <w:spacing w:before="60" w:after="60"/>
+              <w:jc w:val="center"/>
+              <w:rPr>
+                <w:lang w:val="en-US"/>
+              </w:rPr>
+            </w:pPr>
             <w:r>
               <w:rPr>
                 <w:lang w:val="en-US"/>
               </w:rPr>
               <w:t>*</w:t>
             </w:r>
-          </w:p>
-        </w:tc>
-        <w:tc>
-          <w:tcPr>
-            <w:tcW w:w="990" w:type="dxa"/>
-          </w:tcPr>
-          <w:p>
-            <w:pPr>
-              <w:spacing w:before="60" w:after="60"/>
-              <w:jc w:val="center"/>
-              <w:rPr>
-                <w:lang w:val="en-US"/>
-              </w:rPr>
-            </w:pPr>
           </w:p>
         </w:tc>
       </w:tr>
@@ -1732,6 +1725,20 @@
                 <w:lang w:val="en-US"/>
               </w:rPr>
             </w:pPr>
+          </w:p>
+        </w:tc>
+        <w:tc>
+          <w:tcPr>
+            <w:tcW w:w="990" w:type="dxa"/>
+          </w:tcPr>
+          <w:p>
+            <w:pPr>
+              <w:spacing w:before="60" w:after="60"/>
+              <w:jc w:val="center"/>
+              <w:rPr>
+                <w:lang w:val="en-US"/>
+              </w:rPr>
+            </w:pPr>
             <w:r>
               <w:rPr>
                 <w:lang w:val="en-US"/>
@@ -1740,20 +1747,6 @@
             </w:r>
           </w:p>
         </w:tc>
-        <w:tc>
-          <w:tcPr>
-            <w:tcW w:w="990" w:type="dxa"/>
-          </w:tcPr>
-          <w:p>
-            <w:pPr>
-              <w:spacing w:before="60" w:after="60"/>
-              <w:jc w:val="center"/>
-              <w:rPr>
-                <w:lang w:val="en-US"/>
-              </w:rPr>
-            </w:pPr>
-          </w:p>
-        </w:tc>
       </w:tr>
       <w:tr>
         <w:tc>
@@ -1780,21 +1773,7 @@
                 <w:i/>
                 <w:lang w:val="en-US"/>
               </w:rPr>
-              <w:t xml:space="preserve">iven a software approver, when software access should </w:t>
-            </w:r>
-            <w:r>
-              <w:rPr>
-                <w:i/>
-                <w:lang w:val="en-US"/>
-              </w:rPr>
-              <w:t xml:space="preserve">not </w:t>
-            </w:r>
-            <w:r>
-              <w:rPr>
-                <w:i/>
-                <w:lang w:val="en-US"/>
-              </w:rPr>
-              <w:t>be granted,</w:t>
+              <w:t>iven a software approver, when software access should not be granted,</w:t>
             </w:r>
             <w:r>
               <w:rPr>
@@ -1808,22 +1787,22 @@
                 <w:i/>
                 <w:lang w:val="en-US"/>
               </w:rPr>
-              <w:t xml:space="preserve"> can </w:t>
-            </w:r>
-            <w:r>
-              <w:rPr>
-                <w:i/>
-                <w:lang w:val="en-US"/>
-              </w:rPr>
-              <w:t>deny</w:t>
-            </w:r>
-            <w:r>
-              <w:rPr>
-                <w:i/>
-                <w:lang w:val="en-US"/>
-              </w:rPr>
-              <w:t xml:space="preserve"> access to the requested software.</w:t>
-            </w:r>
+              <w:t xml:space="preserve"> can deny access to the requested software.</w:t>
+            </w:r>
+          </w:p>
+        </w:tc>
+        <w:tc>
+          <w:tcPr>
+            <w:tcW w:w="990" w:type="dxa"/>
+          </w:tcPr>
+          <w:p>
+            <w:pPr>
+              <w:spacing w:before="60" w:after="60"/>
+              <w:jc w:val="center"/>
+              <w:rPr>
+                <w:lang w:val="en-US"/>
+              </w:rPr>
+            </w:pPr>
           </w:p>
         </w:tc>
         <w:tc>
@@ -1844,20 +1823,6 @@
               </w:rPr>
               <w:t>*</w:t>
             </w:r>
-          </w:p>
-        </w:tc>
-        <w:tc>
-          <w:tcPr>
-            <w:tcW w:w="990" w:type="dxa"/>
-          </w:tcPr>
-          <w:p>
-            <w:pPr>
-              <w:spacing w:before="60" w:after="60"/>
-              <w:jc w:val="center"/>
-              <w:rPr>
-                <w:lang w:val="en-US"/>
-              </w:rPr>
-            </w:pPr>
           </w:p>
         </w:tc>
       </w:tr>
@@ -2058,26 +2023,28 @@
                 <w:lang w:val="en-US"/>
               </w:rPr>
             </w:pPr>
+            <w:bookmarkStart w:id="0" w:name="_GoBack"/>
+            <w:bookmarkEnd w:id="0"/>
+          </w:p>
+        </w:tc>
+        <w:tc>
+          <w:tcPr>
+            <w:tcW w:w="990" w:type="dxa"/>
+          </w:tcPr>
+          <w:p>
+            <w:pPr>
+              <w:spacing w:before="60" w:after="60"/>
+              <w:jc w:val="center"/>
+              <w:rPr>
+                <w:lang w:val="en-US"/>
+              </w:rPr>
+            </w:pPr>
             <w:r>
               <w:rPr>
                 <w:lang w:val="en-US"/>
               </w:rPr>
               <w:t>*</w:t>
             </w:r>
-          </w:p>
-        </w:tc>
-        <w:tc>
-          <w:tcPr>
-            <w:tcW w:w="990" w:type="dxa"/>
-          </w:tcPr>
-          <w:p>
-            <w:pPr>
-              <w:spacing w:before="60" w:after="60"/>
-              <w:jc w:val="center"/>
-              <w:rPr>
-                <w:lang w:val="en-US"/>
-              </w:rPr>
-            </w:pPr>
           </w:p>
         </w:tc>
       </w:tr>
@@ -2223,7 +2190,7 @@
     <w:r>
       <w:rPr>
         <w:noProof/>
-        <w:lang w:val="en-US"/>
+        <w:lang w:eastAsia="en-CA"/>
       </w:rPr>
       <w:drawing>
         <wp:inline distT="0" distB="0" distL="0" distR="0" wp14:anchorId="76587449" wp14:editId="3F040FF9">
@@ -3147,7 +3114,7 @@
   <a:extraClrSchemeLst/>
   <a:extLst>
     <a:ext uri="{05A4C25C-085E-4340-85A3-A5531E510DB2}">
-      <thm15:themeFamily xmlns:thm15="http://schemas.microsoft.com/office/thememl/2012/main" xmlns="" name="Office Theme" id="{62F939B6-93AF-4DB8-9C6B-D6C7DFDC589F}" vid="{4A3C46E8-61CC-4603-A589-7422A47A8E4A}"/>
+      <thm15:themeFamily xmlns="" xmlns:thm15="http://schemas.microsoft.com/office/thememl/2012/main" name="Office Theme" id="{62F939B6-93AF-4DB8-9C6B-D6C7DFDC589F}" vid="{4A3C46E8-61CC-4603-A589-7422A47A8E4A}"/>
     </a:ext>
   </a:extLst>
 </a:theme>

</xml_diff>